<commit_message>
Add info to install manual on using composer
</commit_message>
<xml_diff>
--- a/Team 19 Project Installation Guide.docx
+++ b/Team 19 Project Installation Guide.docx
@@ -200,6 +200,157 @@
           <w:sz w:val="24"/>
           <w:szCs w:val="24"/>
         </w:rPr>
+        <w:t xml:space="preserve"> Under the </w:t>
+      </w:r>
+      <w:r>
+        <w:rPr>
+          <w:i/>
+          <w:sz w:val="24"/>
+          <w:szCs w:val="24"/>
+        </w:rPr>
+        <w:t xml:space="preserve">Accounts </w:t>
+      </w:r>
+      <w:r>
+        <w:rPr>
+          <w:sz w:val="24"/>
+          <w:szCs w:val="24"/>
+        </w:rPr>
+        <w:t xml:space="preserve">section </w:t>
+      </w:r>
+      <w:r>
+        <w:rPr>
+          <w:sz w:val="24"/>
+          <w:szCs w:val="24"/>
+        </w:rPr>
+        <w:t xml:space="preserve">in this document </w:t>
+      </w:r>
+      <w:r>
+        <w:rPr>
+          <w:sz w:val="24"/>
+          <w:szCs w:val="24"/>
+        </w:rPr>
+        <w:t>we provide an example service account for this purpose</w:t>
+      </w:r>
+      <w:r>
+        <w:rPr>
+          <w:sz w:val="24"/>
+          <w:szCs w:val="24"/>
+        </w:rPr>
+        <w:t xml:space="preserve"> if you need to set up a mail-server</w:t>
+      </w:r>
+      <w:r>
+        <w:rPr>
+          <w:sz w:val="24"/>
+          <w:szCs w:val="24"/>
+        </w:rPr>
+        <w:t xml:space="preserve">. We also assume that services such as SSL, </w:t>
+      </w:r>
+      <w:proofErr w:type="spellStart"/>
+      <w:r>
+        <w:rPr>
+          <w:sz w:val="24"/>
+          <w:szCs w:val="24"/>
+        </w:rPr>
+        <w:t>cURL</w:t>
+      </w:r>
+      <w:proofErr w:type="spellEnd"/>
+      <w:r>
+        <w:rPr>
+          <w:sz w:val="24"/>
+          <w:szCs w:val="24"/>
+        </w:rPr>
+        <w:t xml:space="preserve"> and a list of certificate authorities are enabled within your PHP installation. These are necessary for some features of the application to successfully work</w:t>
+      </w:r>
+      <w:r>
+        <w:rPr>
+          <w:sz w:val="24"/>
+          <w:szCs w:val="24"/>
+        </w:rPr>
+        <w:t xml:space="preserve"> and are server configuration items</w:t>
+      </w:r>
+      <w:r>
+        <w:rPr>
+          <w:sz w:val="24"/>
+          <w:szCs w:val="24"/>
+        </w:rPr>
+        <w:t xml:space="preserve">. </w:t>
+      </w:r>
+      <w:r>
+        <w:rPr>
+          <w:sz w:val="24"/>
+          <w:szCs w:val="24"/>
+        </w:rPr>
+        <w:t xml:space="preserve"> It is </w:t>
+      </w:r>
+      <w:r>
+        <w:rPr>
+          <w:sz w:val="24"/>
+          <w:szCs w:val="24"/>
+        </w:rPr>
+        <w:t xml:space="preserve">then </w:t>
+      </w:r>
+      <w:r>
+        <w:rPr>
+          <w:sz w:val="24"/>
+          <w:szCs w:val="24"/>
+        </w:rPr>
+        <w:t xml:space="preserve">necessary to create a database named </w:t>
+      </w:r>
+      <w:proofErr w:type="spellStart"/>
+      <w:r>
+        <w:rPr>
+          <w:i/>
+          <w:sz w:val="24"/>
+          <w:szCs w:val="24"/>
+        </w:rPr>
+        <w:t>lloydsapp</w:t>
+      </w:r>
+      <w:proofErr w:type="spellEnd"/>
+      <w:r>
+        <w:rPr>
+          <w:sz w:val="24"/>
+          <w:szCs w:val="24"/>
+        </w:rPr>
+        <w:t xml:space="preserve"> with</w:t>
+      </w:r>
+      <w:r>
+        <w:rPr>
+          <w:sz w:val="24"/>
+          <w:szCs w:val="24"/>
+        </w:rPr>
+        <w:t xml:space="preserve"> your Database Management System of choice. Within the file </w:t>
+      </w:r>
+      <w:r>
+        <w:rPr>
+          <w:i/>
+          <w:sz w:val="24"/>
+          <w:szCs w:val="24"/>
+        </w:rPr>
+        <w:t>backend</w:t>
+      </w:r>
+      <w:r>
+        <w:rPr>
+          <w:sz w:val="24"/>
+          <w:szCs w:val="24"/>
+        </w:rPr>
+        <w:t>/</w:t>
+      </w:r>
+      <w:proofErr w:type="spellStart"/>
+      <w:r>
+        <w:rPr>
+          <w:i/>
+          <w:sz w:val="24"/>
+          <w:szCs w:val="24"/>
+        </w:rPr>
+        <w:t>config.php</w:t>
+      </w:r>
+      <w:proofErr w:type="spellEnd"/>
+      <w:r>
+        <w:rPr>
+          <w:i/>
+          <w:sz w:val="24"/>
+          <w:szCs w:val="24"/>
+        </w:rPr>
         <w:t xml:space="preserve"> </w:t>
       </w:r>
       <w:r>
@@ -207,64 +358,7 @@
           <w:sz w:val="24"/>
           <w:szCs w:val="24"/>
         </w:rPr>
-        <w:t xml:space="preserve">Under the </w:t>
-      </w:r>
-      <w:r>
-        <w:rPr>
-          <w:i/>
-          <w:sz w:val="24"/>
-          <w:szCs w:val="24"/>
-        </w:rPr>
-        <w:t xml:space="preserve">Accounts </w:t>
-      </w:r>
-      <w:r>
-        <w:rPr>
-          <w:sz w:val="24"/>
-          <w:szCs w:val="24"/>
-        </w:rPr>
-        <w:t xml:space="preserve">section </w:t>
-      </w:r>
-      <w:r>
-        <w:rPr>
-          <w:sz w:val="24"/>
-          <w:szCs w:val="24"/>
-        </w:rPr>
-        <w:t xml:space="preserve">in this document </w:t>
-      </w:r>
-      <w:r>
-        <w:rPr>
-          <w:sz w:val="24"/>
-          <w:szCs w:val="24"/>
-        </w:rPr>
-        <w:t>we provide an example service account for this purpose</w:t>
-      </w:r>
-      <w:r>
-        <w:rPr>
-          <w:sz w:val="24"/>
-          <w:szCs w:val="24"/>
-        </w:rPr>
-        <w:t xml:space="preserve"> if you need to set up a mail-server</w:t>
-      </w:r>
-      <w:r>
-        <w:rPr>
-          <w:sz w:val="24"/>
-          <w:szCs w:val="24"/>
-        </w:rPr>
-        <w:t>. We also assume that services such as SSL, cURL and a list of certificate authorities are enabled within your PHP installation. These are necessary for some features of the application to successfully work</w:t>
-      </w:r>
-      <w:r>
-        <w:rPr>
-          <w:sz w:val="24"/>
-          <w:szCs w:val="24"/>
-        </w:rPr>
-        <w:t xml:space="preserve"> and are server configuration items</w:t>
-      </w:r>
-      <w:r>
-        <w:rPr>
-          <w:sz w:val="24"/>
-          <w:szCs w:val="24"/>
-        </w:rPr>
-        <w:t xml:space="preserve">. </w:t>
+        <w:t xml:space="preserve">modify the documented variables to match your local machine’s installation environment. </w:t>
       </w:r>
       <w:r>
         <w:rPr>
@@ -273,41 +367,402 @@
         </w:rPr>
         <w:t xml:space="preserve"> </w:t>
       </w:r>
-      <w:r>
-        <w:rPr>
-          <w:sz w:val="24"/>
-          <w:szCs w:val="24"/>
-        </w:rPr>
-        <w:t xml:space="preserve">It is </w:t>
-      </w:r>
-      <w:r>
-        <w:rPr>
-          <w:sz w:val="24"/>
-          <w:szCs w:val="24"/>
-        </w:rPr>
-        <w:t xml:space="preserve">then </w:t>
-      </w:r>
-      <w:r>
-        <w:rPr>
-          <w:sz w:val="24"/>
-          <w:szCs w:val="24"/>
-        </w:rPr>
-        <w:t xml:space="preserve">necessary to create a database named </w:t>
-      </w:r>
-      <w:r>
-        <w:rPr>
-          <w:i/>
-          <w:sz w:val="24"/>
-          <w:szCs w:val="24"/>
-        </w:rPr>
-        <w:t>lloydsapp</w:t>
-      </w:r>
-      <w:r>
-        <w:rPr>
-          <w:sz w:val="24"/>
-          <w:szCs w:val="24"/>
-        </w:rPr>
-        <w:t xml:space="preserve"> with</w:t>
+    </w:p>
+    <w:p>
+      <w:pPr>
+        <w:rPr>
+          <w:sz w:val="24"/>
+          <w:szCs w:val="24"/>
+        </w:rPr>
+      </w:pPr>
+      <w:r>
+        <w:rPr>
+          <w:sz w:val="24"/>
+          <w:szCs w:val="24"/>
+        </w:rPr>
+        <w:t>You will need to also modify the</w:t>
+      </w:r>
+      <w:r>
+        <w:rPr>
+          <w:sz w:val="24"/>
+          <w:szCs w:val="24"/>
+        </w:rPr>
+        <w:t xml:space="preserve"> root URL of your </w:t>
+      </w:r>
+      <w:r>
+        <w:rPr>
+          <w:sz w:val="24"/>
+          <w:szCs w:val="24"/>
+        </w:rPr>
+        <w:t>installation</w:t>
+      </w:r>
+      <w:r>
+        <w:rPr>
+          <w:sz w:val="24"/>
+          <w:szCs w:val="24"/>
+        </w:rPr>
+        <w:t xml:space="preserve"> in </w:t>
+      </w:r>
+      <w:r>
+        <w:rPr>
+          <w:i/>
+          <w:sz w:val="24"/>
+          <w:szCs w:val="24"/>
+        </w:rPr>
+        <w:t>backend/</w:t>
+      </w:r>
+      <w:proofErr w:type="spellStart"/>
+      <w:r>
+        <w:rPr>
+          <w:i/>
+          <w:sz w:val="24"/>
+          <w:szCs w:val="24"/>
+        </w:rPr>
+        <w:t>config.php</w:t>
+      </w:r>
+      <w:proofErr w:type="spellEnd"/>
+      <w:r>
+        <w:rPr>
+          <w:sz w:val="24"/>
+          <w:szCs w:val="24"/>
+        </w:rPr>
+        <w:t>;</w:t>
+      </w:r>
+      <w:r>
+        <w:rPr>
+          <w:sz w:val="24"/>
+          <w:szCs w:val="24"/>
+        </w:rPr>
+        <w:t xml:space="preserve"> we recommend </w:t>
+      </w:r>
+      <w:r>
+        <w:rPr>
+          <w:sz w:val="24"/>
+          <w:szCs w:val="24"/>
+        </w:rPr>
+        <w:t>using</w:t>
+      </w:r>
+      <w:r>
+        <w:rPr>
+          <w:sz w:val="24"/>
+          <w:szCs w:val="24"/>
+        </w:rPr>
+        <w:t xml:space="preserve"> </w:t>
+      </w:r>
+      <w:proofErr w:type="spellStart"/>
+      <w:r>
+        <w:rPr>
+          <w:i/>
+          <w:sz w:val="24"/>
+          <w:szCs w:val="24"/>
+        </w:rPr>
+        <w:t>ngrok</w:t>
+      </w:r>
+      <w:proofErr w:type="spellEnd"/>
+      <w:r>
+        <w:rPr>
+          <w:i/>
+          <w:sz w:val="24"/>
+          <w:szCs w:val="24"/>
+        </w:rPr>
+        <w:t xml:space="preserve"> </w:t>
+      </w:r>
+      <w:r>
+        <w:rPr>
+          <w:sz w:val="24"/>
+          <w:szCs w:val="24"/>
+        </w:rPr>
+        <w:t xml:space="preserve">[1] </w:t>
+      </w:r>
+      <w:r>
+        <w:rPr>
+          <w:sz w:val="24"/>
+          <w:szCs w:val="24"/>
+        </w:rPr>
+        <w:t>to provide a tunnel to you</w:t>
+      </w:r>
+      <w:r>
+        <w:rPr>
+          <w:sz w:val="24"/>
+          <w:szCs w:val="24"/>
+        </w:rPr>
+        <w:t xml:space="preserve">r localhost if you are not installing the backend on a device which is globally reachable via the Internet. The tunnel system will provide a domain for your base </w:t>
+      </w:r>
+      <w:r>
+        <w:rPr>
+          <w:sz w:val="24"/>
+          <w:szCs w:val="24"/>
+        </w:rPr>
+        <w:t>URL</w:t>
+      </w:r>
+      <w:r>
+        <w:rPr>
+          <w:sz w:val="24"/>
+          <w:szCs w:val="24"/>
+        </w:rPr>
+        <w:t xml:space="preserve"> and </w:t>
+      </w:r>
+      <w:r>
+        <w:rPr>
+          <w:sz w:val="24"/>
+          <w:szCs w:val="24"/>
+        </w:rPr>
+        <w:t xml:space="preserve">a way to make your localhost site globally reachable and hence allows the android application to communicate with it. </w:t>
+      </w:r>
+      <w:r>
+        <w:rPr>
+          <w:sz w:val="24"/>
+          <w:szCs w:val="24"/>
+        </w:rPr>
+        <w:t>We also recommend installing the backend on a root directory, rather than a relative directory.</w:t>
+      </w:r>
+    </w:p>
+    <w:p>
+      <w:pPr>
+        <w:rPr>
+          <w:sz w:val="24"/>
+          <w:szCs w:val="24"/>
+        </w:rPr>
+      </w:pPr>
+      <w:r>
+        <w:rPr>
+          <w:sz w:val="24"/>
+          <w:szCs w:val="24"/>
+        </w:rPr>
+        <w:t>It</w:t>
+      </w:r>
+      <w:r>
+        <w:rPr>
+          <w:sz w:val="24"/>
+          <w:szCs w:val="24"/>
+        </w:rPr>
+        <w:t xml:space="preserve"> will also be necessary to modify the </w:t>
+      </w:r>
+      <w:r>
+        <w:rPr>
+          <w:i/>
+          <w:sz w:val="24"/>
+          <w:szCs w:val="24"/>
+        </w:rPr>
+        <w:t>backend/.</w:t>
+      </w:r>
+      <w:proofErr w:type="spellStart"/>
+      <w:r>
+        <w:rPr>
+          <w:i/>
+          <w:sz w:val="24"/>
+          <w:szCs w:val="24"/>
+        </w:rPr>
+        <w:t>htaccess</w:t>
+      </w:r>
+      <w:proofErr w:type="spellEnd"/>
+      <w:r>
+        <w:rPr>
+          <w:i/>
+          <w:sz w:val="24"/>
+          <w:szCs w:val="24"/>
+        </w:rPr>
+        <w:t xml:space="preserve"> </w:t>
+      </w:r>
+      <w:r>
+        <w:rPr>
+          <w:sz w:val="24"/>
+          <w:szCs w:val="24"/>
+        </w:rPr>
+        <w:t xml:space="preserve">file to match your </w:t>
+      </w:r>
+      <w:r>
+        <w:rPr>
+          <w:sz w:val="24"/>
+          <w:szCs w:val="24"/>
+        </w:rPr>
+        <w:t xml:space="preserve">base </w:t>
+      </w:r>
+      <w:proofErr w:type="spellStart"/>
+      <w:proofErr w:type="gramStart"/>
+      <w:r>
+        <w:rPr>
+          <w:sz w:val="24"/>
+          <w:szCs w:val="24"/>
+        </w:rPr>
+        <w:t>url</w:t>
+      </w:r>
+      <w:proofErr w:type="spellEnd"/>
+      <w:proofErr w:type="gramEnd"/>
+      <w:r>
+        <w:rPr>
+          <w:sz w:val="24"/>
+          <w:szCs w:val="24"/>
+        </w:rPr>
+        <w:t>. If the backend is installed on a root directory, then this can be ignored. However if the backend is installed on</w:t>
+      </w:r>
+      <w:r>
+        <w:rPr>
+          <w:sz w:val="24"/>
+          <w:szCs w:val="24"/>
+        </w:rPr>
+        <w:t xml:space="preserve"> a relative directory such as </w:t>
+      </w:r>
+      <w:r>
+        <w:rPr>
+          <w:i/>
+          <w:sz w:val="24"/>
+          <w:szCs w:val="24"/>
+        </w:rPr>
+        <w:t xml:space="preserve">localhost/backend/ </w:t>
+      </w:r>
+      <w:r>
+        <w:rPr>
+          <w:sz w:val="24"/>
+          <w:szCs w:val="24"/>
+        </w:rPr>
+        <w:t xml:space="preserve">rather than just </w:t>
+      </w:r>
+      <w:r>
+        <w:rPr>
+          <w:i/>
+          <w:sz w:val="24"/>
+          <w:szCs w:val="24"/>
+        </w:rPr>
+        <w:t xml:space="preserve">localhost </w:t>
+      </w:r>
+      <w:r>
+        <w:rPr>
+          <w:sz w:val="24"/>
+          <w:szCs w:val="24"/>
+        </w:rPr>
+        <w:t xml:space="preserve">containing the files, then the </w:t>
+      </w:r>
+      <w:proofErr w:type="spellStart"/>
+      <w:r>
+        <w:rPr>
+          <w:i/>
+          <w:sz w:val="24"/>
+          <w:szCs w:val="24"/>
+        </w:rPr>
+        <w:t>RewriteBase</w:t>
+      </w:r>
+      <w:proofErr w:type="spellEnd"/>
+      <w:r>
+        <w:rPr>
+          <w:sz w:val="24"/>
+          <w:szCs w:val="24"/>
+        </w:rPr>
+        <w:t xml:space="preserve"> must be modified to reflect that as documented in the </w:t>
+      </w:r>
+      <w:r>
+        <w:rPr>
+          <w:i/>
+          <w:sz w:val="24"/>
+          <w:szCs w:val="24"/>
+        </w:rPr>
+        <w:t>.</w:t>
+      </w:r>
+      <w:proofErr w:type="spellStart"/>
+      <w:r>
+        <w:rPr>
+          <w:i/>
+          <w:sz w:val="24"/>
+          <w:szCs w:val="24"/>
+        </w:rPr>
+        <w:t>htaccess</w:t>
+      </w:r>
+      <w:proofErr w:type="spellEnd"/>
+      <w:r>
+        <w:rPr>
+          <w:i/>
+          <w:sz w:val="24"/>
+          <w:szCs w:val="24"/>
+        </w:rPr>
+        <w:t xml:space="preserve"> </w:t>
+      </w:r>
+      <w:r>
+        <w:rPr>
+          <w:sz w:val="24"/>
+          <w:szCs w:val="24"/>
+        </w:rPr>
+        <w:t>file.</w:t>
+      </w:r>
+    </w:p>
+    <w:p>
+      <w:pPr>
+        <w:rPr>
+          <w:sz w:val="24"/>
+          <w:szCs w:val="24"/>
+        </w:rPr>
+      </w:pPr>
+      <w:r>
+        <w:rPr>
+          <w:sz w:val="24"/>
+          <w:szCs w:val="24"/>
+        </w:rPr>
+        <w:t xml:space="preserve">Finally, our backend and website system uses a dependency injector, namely Composer [2] to inject dependant libraries into the project. It will be required for you to download this tool and run </w:t>
+      </w:r>
+      <w:r>
+        <w:rPr>
+          <w:i/>
+          <w:sz w:val="24"/>
+          <w:szCs w:val="24"/>
+        </w:rPr>
+        <w:t>composer install</w:t>
+      </w:r>
+      <w:r>
+        <w:rPr>
+          <w:sz w:val="24"/>
+          <w:szCs w:val="24"/>
+        </w:rPr>
+        <w:t xml:space="preserve"> in the root directory of the backend. </w:t>
+      </w:r>
+      <w:r>
+        <w:rPr>
+          <w:sz w:val="24"/>
+          <w:szCs w:val="24"/>
+        </w:rPr>
+        <w:t xml:space="preserve">This will automatically </w:t>
+      </w:r>
+      <w:r>
+        <w:rPr>
+          <w:sz w:val="24"/>
+          <w:szCs w:val="24"/>
+        </w:rPr>
+        <w:lastRenderedPageBreak/>
+        <w:t>create a vendor folder in the directory structure containing all of the required libraries needed to run the backend system.</w:t>
+      </w:r>
+    </w:p>
+    <w:p>
+      <w:pPr>
+        <w:rPr>
+          <w:sz w:val="24"/>
+          <w:szCs w:val="24"/>
+        </w:rPr>
+      </w:pPr>
+      <w:r>
+        <w:rPr>
+          <w:sz w:val="24"/>
+          <w:szCs w:val="24"/>
+        </w:rPr>
+        <w:t xml:space="preserve">Once you have completed all of these steps, the backend should be ready to run. </w:t>
+      </w:r>
+      <w:r>
+        <w:rPr>
+          <w:sz w:val="24"/>
+          <w:szCs w:val="24"/>
+        </w:rPr>
+        <w:t xml:space="preserve">Accessing the index page will bring up </w:t>
+      </w:r>
+      <w:r>
+        <w:rPr>
+          <w:sz w:val="24"/>
+          <w:szCs w:val="24"/>
+        </w:rPr>
+        <w:t xml:space="preserve">the home page of the site and also on first-run create an administrator account for you to use to populate the database with users. </w:t>
+      </w:r>
+      <w:r>
+        <w:rPr>
+          <w:sz w:val="24"/>
+          <w:szCs w:val="24"/>
+        </w:rPr>
+        <w:t xml:space="preserve">The </w:t>
       </w:r>
       <w:bookmarkStart w:id="0" w:name="_GoBack"/>
       <w:bookmarkEnd w:id="0"/>
@@ -316,37 +771,29 @@
           <w:sz w:val="24"/>
           <w:szCs w:val="24"/>
         </w:rPr>
-        <w:t xml:space="preserve"> your Database Management System of choice. Within the file </w:t>
-      </w:r>
-      <w:r>
-        <w:rPr>
-          <w:i/>
-          <w:sz w:val="24"/>
-          <w:szCs w:val="24"/>
-        </w:rPr>
-        <w:t>backend</w:t>
-      </w:r>
-      <w:r>
-        <w:rPr>
-          <w:sz w:val="24"/>
-          <w:szCs w:val="24"/>
-        </w:rPr>
-        <w:t>/</w:t>
-      </w:r>
-      <w:r>
-        <w:rPr>
-          <w:i/>
-          <w:sz w:val="24"/>
-          <w:szCs w:val="24"/>
-        </w:rPr>
-        <w:t xml:space="preserve">config.php </w:t>
-      </w:r>
-      <w:r>
-        <w:rPr>
-          <w:sz w:val="24"/>
-          <w:szCs w:val="24"/>
-        </w:rPr>
-        <w:t xml:space="preserve">modify the documented variables to match your local machine’s installation environment. </w:t>
+        <w:t>details of this account are</w:t>
+      </w:r>
+      <w:r>
+        <w:rPr>
+          <w:sz w:val="24"/>
+          <w:szCs w:val="24"/>
+        </w:rPr>
+        <w:t xml:space="preserve"> provided in the </w:t>
+      </w:r>
+      <w:r>
+        <w:rPr>
+          <w:i/>
+          <w:sz w:val="24"/>
+          <w:szCs w:val="24"/>
+        </w:rPr>
+        <w:t xml:space="preserve">Accounts </w:t>
+      </w:r>
+      <w:r>
+        <w:rPr>
+          <w:sz w:val="24"/>
+          <w:szCs w:val="24"/>
+        </w:rPr>
+        <w:t>section.</w:t>
       </w:r>
       <w:r>
         <w:rPr>
@@ -359,138 +806,18 @@
     <w:p>
       <w:pPr>
         <w:rPr>
-          <w:sz w:val="24"/>
-          <w:szCs w:val="24"/>
-        </w:rPr>
-      </w:pPr>
-      <w:r>
-        <w:rPr>
-          <w:sz w:val="24"/>
-          <w:szCs w:val="24"/>
-        </w:rPr>
-        <w:t>You will need to also modify the</w:t>
-      </w:r>
-      <w:r>
-        <w:rPr>
-          <w:sz w:val="24"/>
-          <w:szCs w:val="24"/>
-        </w:rPr>
-        <w:t xml:space="preserve"> root URL of your </w:t>
-      </w:r>
-      <w:r>
-        <w:rPr>
-          <w:sz w:val="24"/>
-          <w:szCs w:val="24"/>
-        </w:rPr>
-        <w:t>installation</w:t>
-      </w:r>
-      <w:r>
-        <w:rPr>
-          <w:sz w:val="24"/>
-          <w:szCs w:val="24"/>
-        </w:rPr>
-        <w:t xml:space="preserve"> in </w:t>
-      </w:r>
-      <w:r>
-        <w:rPr>
-          <w:i/>
-          <w:sz w:val="24"/>
-          <w:szCs w:val="24"/>
-        </w:rPr>
-        <w:t>backend/</w:t>
-      </w:r>
-      <w:r>
-        <w:rPr>
-          <w:i/>
-          <w:sz w:val="24"/>
-          <w:szCs w:val="24"/>
-        </w:rPr>
-        <w:t>config.php</w:t>
-      </w:r>
-      <w:r>
-        <w:rPr>
-          <w:sz w:val="24"/>
-          <w:szCs w:val="24"/>
-        </w:rPr>
-        <w:t>;</w:t>
-      </w:r>
-      <w:r>
-        <w:rPr>
-          <w:sz w:val="24"/>
-          <w:szCs w:val="24"/>
-        </w:rPr>
-        <w:t xml:space="preserve"> we recommend </w:t>
-      </w:r>
-      <w:r>
-        <w:rPr>
-          <w:sz w:val="24"/>
-          <w:szCs w:val="24"/>
-        </w:rPr>
-        <w:t>using</w:t>
-      </w:r>
-      <w:r>
-        <w:rPr>
-          <w:sz w:val="24"/>
-          <w:szCs w:val="24"/>
-        </w:rPr>
-        <w:t xml:space="preserve"> </w:t>
-      </w:r>
-      <w:r>
-        <w:rPr>
-          <w:i/>
-          <w:sz w:val="24"/>
-          <w:szCs w:val="24"/>
-        </w:rPr>
-        <w:t xml:space="preserve">ngrok </w:t>
-      </w:r>
-      <w:r>
-        <w:rPr>
-          <w:sz w:val="24"/>
-          <w:szCs w:val="24"/>
-        </w:rPr>
-        <w:t xml:space="preserve">[1] </w:t>
-      </w:r>
-      <w:r>
-        <w:rPr>
-          <w:sz w:val="24"/>
-          <w:szCs w:val="24"/>
-        </w:rPr>
-        <w:t>to provide a tunnel to you</w:t>
-      </w:r>
-      <w:r>
-        <w:rPr>
-          <w:sz w:val="24"/>
-          <w:szCs w:val="24"/>
-        </w:rPr>
-        <w:t xml:space="preserve">r localhost if you are not installing the backend on a device which is globally reachable via the Internet. The tunnel system will provide a domain for your base </w:t>
-      </w:r>
-      <w:r>
-        <w:rPr>
-          <w:sz w:val="24"/>
-          <w:szCs w:val="24"/>
-        </w:rPr>
-        <w:t>URL</w:t>
-      </w:r>
-      <w:r>
-        <w:rPr>
-          <w:sz w:val="24"/>
-          <w:szCs w:val="24"/>
-        </w:rPr>
-        <w:t xml:space="preserve"> and </w:t>
-      </w:r>
-      <w:r>
-        <w:rPr>
-          <w:sz w:val="24"/>
-          <w:szCs w:val="24"/>
-        </w:rPr>
-        <w:t xml:space="preserve">a way to make your localhost site globally reachable and hence allows the android application to communicate with it. </w:t>
-      </w:r>
-      <w:r>
-        <w:rPr>
-          <w:sz w:val="24"/>
-          <w:szCs w:val="24"/>
-        </w:rPr>
-        <w:t>We also recommend installing the backend on a root directory, rather than a relative directory.</w:t>
+          <w:b/>
+          <w:sz w:val="28"/>
+          <w:szCs w:val="24"/>
+        </w:rPr>
+      </w:pPr>
+      <w:r>
+        <w:rPr>
+          <w:b/>
+          <w:sz w:val="28"/>
+          <w:szCs w:val="24"/>
+        </w:rPr>
+        <w:t>Installing the Android Application</w:t>
       </w:r>
     </w:p>
     <w:p>
@@ -505,96 +832,146 @@
           <w:sz w:val="24"/>
           <w:szCs w:val="24"/>
         </w:rPr>
-        <w:t xml:space="preserve">Finally, it will also be necessary to modify the </w:t>
-      </w:r>
-      <w:r>
-        <w:rPr>
-          <w:i/>
-          <w:sz w:val="24"/>
-          <w:szCs w:val="24"/>
-        </w:rPr>
-        <w:t xml:space="preserve">backend/.htaccess </w:t>
-      </w:r>
-      <w:r>
-        <w:rPr>
-          <w:sz w:val="24"/>
-          <w:szCs w:val="24"/>
-        </w:rPr>
-        <w:t xml:space="preserve">file to match your </w:t>
-      </w:r>
-      <w:r>
-        <w:rPr>
-          <w:sz w:val="24"/>
-          <w:szCs w:val="24"/>
-        </w:rPr>
-        <w:t>base url. If the backend is installed on a root directory, then this can be ignored. However if the backend is installed on</w:t>
-      </w:r>
-      <w:r>
-        <w:rPr>
-          <w:sz w:val="24"/>
-          <w:szCs w:val="24"/>
-        </w:rPr>
-        <w:t xml:space="preserve"> a relative directory such as </w:t>
-      </w:r>
-      <w:r>
-        <w:rPr>
-          <w:i/>
-          <w:sz w:val="24"/>
-          <w:szCs w:val="24"/>
-        </w:rPr>
-        <w:t xml:space="preserve">localhost/backend/ </w:t>
-      </w:r>
-      <w:r>
-        <w:rPr>
-          <w:sz w:val="24"/>
-          <w:szCs w:val="24"/>
-        </w:rPr>
-        <w:t xml:space="preserve">rather than just </w:t>
-      </w:r>
-      <w:r>
-        <w:rPr>
-          <w:i/>
-          <w:sz w:val="24"/>
-          <w:szCs w:val="24"/>
-        </w:rPr>
-        <w:t xml:space="preserve">localhost </w:t>
-      </w:r>
-      <w:r>
-        <w:rPr>
-          <w:sz w:val="24"/>
-          <w:szCs w:val="24"/>
-        </w:rPr>
-        <w:t xml:space="preserve">containing the files, then the </w:t>
-      </w:r>
-      <w:r>
-        <w:rPr>
-          <w:i/>
-          <w:sz w:val="24"/>
-          <w:szCs w:val="24"/>
-        </w:rPr>
-        <w:t>RewriteBase</w:t>
-      </w:r>
-      <w:r>
-        <w:rPr>
-          <w:sz w:val="24"/>
-          <w:szCs w:val="24"/>
-        </w:rPr>
-        <w:t xml:space="preserve"> must be modified to reflect that as documented in the </w:t>
-      </w:r>
-      <w:r>
-        <w:rPr>
-          <w:i/>
-          <w:sz w:val="24"/>
-          <w:szCs w:val="24"/>
-        </w:rPr>
-        <w:t xml:space="preserve">.htaccess </w:t>
-      </w:r>
-      <w:r>
-        <w:rPr>
-          <w:sz w:val="24"/>
-          <w:szCs w:val="24"/>
-        </w:rPr>
-        <w:t>file.</w:t>
+        <w:t xml:space="preserve">We assume in this section that you are using Android Studio version 1.1 or above. It is important that the </w:t>
+      </w:r>
+      <w:proofErr w:type="spellStart"/>
+      <w:r>
+        <w:rPr>
+          <w:i/>
+          <w:sz w:val="24"/>
+          <w:szCs w:val="24"/>
+        </w:rPr>
+        <w:t>debug.keystore</w:t>
+      </w:r>
+      <w:proofErr w:type="spellEnd"/>
+      <w:r>
+        <w:rPr>
+          <w:i/>
+          <w:sz w:val="24"/>
+          <w:szCs w:val="24"/>
+        </w:rPr>
+        <w:t xml:space="preserve"> </w:t>
+      </w:r>
+      <w:r>
+        <w:rPr>
+          <w:sz w:val="24"/>
+          <w:szCs w:val="24"/>
+        </w:rPr>
+        <w:t xml:space="preserve">file provided </w:t>
+      </w:r>
+      <w:r>
+        <w:rPr>
+          <w:sz w:val="24"/>
+          <w:szCs w:val="24"/>
+        </w:rPr>
+        <w:t xml:space="preserve">in Android Studio </w:t>
+      </w:r>
+      <w:r>
+        <w:rPr>
+          <w:sz w:val="24"/>
+          <w:szCs w:val="24"/>
+        </w:rPr>
+        <w:t xml:space="preserve">must replace the </w:t>
+      </w:r>
+      <w:proofErr w:type="spellStart"/>
+      <w:r>
+        <w:rPr>
+          <w:i/>
+          <w:sz w:val="24"/>
+          <w:szCs w:val="24"/>
+        </w:rPr>
+        <w:t>debug.keystore</w:t>
+      </w:r>
+      <w:proofErr w:type="spellEnd"/>
+      <w:r>
+        <w:rPr>
+          <w:i/>
+          <w:sz w:val="24"/>
+          <w:szCs w:val="24"/>
+        </w:rPr>
+        <w:t xml:space="preserve"> </w:t>
+      </w:r>
+      <w:r>
+        <w:rPr>
+          <w:sz w:val="24"/>
+          <w:szCs w:val="24"/>
+        </w:rPr>
+        <w:t>file within your locally installed Android Studio version.</w:t>
+      </w:r>
+      <w:r>
+        <w:rPr>
+          <w:sz w:val="24"/>
+          <w:szCs w:val="24"/>
+        </w:rPr>
+        <w:t xml:space="preserve"> </w:t>
+      </w:r>
+      <w:r>
+        <w:rPr>
+          <w:sz w:val="24"/>
+          <w:szCs w:val="24"/>
+        </w:rPr>
+        <w:t xml:space="preserve">This is done by </w:t>
+      </w:r>
+      <w:proofErr w:type="gramStart"/>
+      <w:r>
+        <w:rPr>
+          <w:sz w:val="24"/>
+          <w:szCs w:val="24"/>
+        </w:rPr>
+        <w:t>finding  your</w:t>
+      </w:r>
+      <w:proofErr w:type="gramEnd"/>
+      <w:r>
+        <w:rPr>
+          <w:sz w:val="24"/>
+          <w:szCs w:val="24"/>
+        </w:rPr>
+        <w:t xml:space="preserve"> Android Studio </w:t>
+      </w:r>
+      <w:r>
+        <w:rPr>
+          <w:sz w:val="24"/>
+          <w:szCs w:val="24"/>
+        </w:rPr>
+        <w:t xml:space="preserve">configuration directory (on Windows, this is </w:t>
+      </w:r>
+      <w:r>
+        <w:rPr>
+          <w:i/>
+          <w:sz w:val="24"/>
+          <w:szCs w:val="24"/>
+        </w:rPr>
+        <w:t>C:/Users/&lt;Your Name&gt;/.android/</w:t>
+      </w:r>
+      <w:r>
+        <w:rPr>
+          <w:i/>
+          <w:sz w:val="24"/>
+          <w:szCs w:val="24"/>
+        </w:rPr>
+        <w:t xml:space="preserve"> </w:t>
+      </w:r>
+      <w:r>
+        <w:rPr>
+          <w:sz w:val="24"/>
+          <w:szCs w:val="24"/>
+        </w:rPr>
+        <w:t xml:space="preserve">and on Unix based systems it is </w:t>
+      </w:r>
+      <w:r>
+        <w:rPr>
+          <w:i/>
+          <w:sz w:val="24"/>
+          <w:szCs w:val="24"/>
+        </w:rPr>
+        <w:t>~/.android/</w:t>
+      </w:r>
+      <w:r>
+        <w:rPr>
+          <w:sz w:val="24"/>
+          <w:szCs w:val="24"/>
+        </w:rPr>
+        <w:t xml:space="preserve">) and overwriting the file with the one we provide. This will allow the application to be authenticated for Google Play services. </w:t>
       </w:r>
     </w:p>
     <w:p>
@@ -609,288 +986,98 @@
           <w:sz w:val="24"/>
           <w:szCs w:val="24"/>
         </w:rPr>
-        <w:t xml:space="preserve">Once you have completed all of these steps, the backend should be ready to run. </w:t>
-      </w:r>
-      <w:r>
-        <w:rPr>
-          <w:sz w:val="24"/>
-          <w:szCs w:val="24"/>
-        </w:rPr>
-        <w:t xml:space="preserve">Accessing the index page will bring up </w:t>
-      </w:r>
-      <w:r>
-        <w:rPr>
-          <w:sz w:val="24"/>
-          <w:szCs w:val="24"/>
-        </w:rPr>
-        <w:t xml:space="preserve">the home page of the site and also on first-run create an administrator account for you to use to populate the database with users. </w:t>
-      </w:r>
-      <w:r>
-        <w:rPr>
-          <w:sz w:val="24"/>
-          <w:szCs w:val="24"/>
-        </w:rPr>
-        <w:t xml:space="preserve">The </w:t>
-      </w:r>
-      <w:r>
-        <w:rPr>
-          <w:sz w:val="24"/>
-          <w:szCs w:val="24"/>
-        </w:rPr>
-        <w:t>details of this account are</w:t>
-      </w:r>
-      <w:r>
-        <w:rPr>
-          <w:sz w:val="24"/>
-          <w:szCs w:val="24"/>
-        </w:rPr>
-        <w:t xml:space="preserve"> provided in the </w:t>
-      </w:r>
-      <w:r>
-        <w:rPr>
-          <w:i/>
-          <w:sz w:val="24"/>
-          <w:szCs w:val="24"/>
-        </w:rPr>
-        <w:t xml:space="preserve">Accounts </w:t>
-      </w:r>
-      <w:r>
-        <w:rPr>
-          <w:sz w:val="24"/>
-          <w:szCs w:val="24"/>
-        </w:rPr>
-        <w:t>section.</w:t>
-      </w:r>
-      <w:r>
-        <w:rPr>
+        <w:t xml:space="preserve">Once this step is complete, you may import the project as normal, and the </w:t>
+      </w:r>
+      <w:proofErr w:type="spellStart"/>
+      <w:r>
+        <w:rPr>
+          <w:sz w:val="24"/>
+          <w:szCs w:val="24"/>
+        </w:rPr>
+        <w:t>Gradle</w:t>
+      </w:r>
+      <w:proofErr w:type="spellEnd"/>
+      <w:r>
+        <w:rPr>
+          <w:sz w:val="24"/>
+          <w:szCs w:val="24"/>
+        </w:rPr>
+        <w:t xml:space="preserve"> build system will resolve any </w:t>
+      </w:r>
+      <w:r>
+        <w:rPr>
+          <w:sz w:val="24"/>
+          <w:szCs w:val="24"/>
+        </w:rPr>
+        <w:t>dependencies and libraries needed for the project will be automatically imported</w:t>
+      </w:r>
+      <w:r>
+        <w:rPr>
+          <w:sz w:val="24"/>
+          <w:szCs w:val="24"/>
+        </w:rPr>
+        <w:t xml:space="preserve"> – it is necessary to have the latest versions of the SDK and its </w:t>
+      </w:r>
+      <w:r>
+        <w:rPr>
+          <w:sz w:val="24"/>
+          <w:szCs w:val="24"/>
+        </w:rPr>
+        <w:t>components</w:t>
+      </w:r>
+      <w:r>
+        <w:rPr>
+          <w:sz w:val="24"/>
+          <w:szCs w:val="24"/>
+        </w:rPr>
+        <w:t xml:space="preserve"> all installed as well</w:t>
+      </w:r>
+      <w:r>
+        <w:rPr>
+          <w:sz w:val="24"/>
+          <w:szCs w:val="24"/>
+        </w:rPr>
+        <w:t xml:space="preserve"> on your machine</w:t>
+      </w:r>
+      <w:r>
+        <w:rPr>
+          <w:sz w:val="24"/>
+          <w:szCs w:val="24"/>
+        </w:rPr>
+        <w:t xml:space="preserve">. Once this is complete, configure the </w:t>
+      </w:r>
+      <w:r>
+        <w:rPr>
+          <w:i/>
+          <w:sz w:val="24"/>
+          <w:szCs w:val="24"/>
+        </w:rPr>
+        <w:t xml:space="preserve">strings.xml </w:t>
+      </w:r>
+      <w:r>
+        <w:rPr>
+          <w:sz w:val="24"/>
+          <w:szCs w:val="24"/>
+        </w:rPr>
+        <w:t xml:space="preserve">file’s </w:t>
+      </w:r>
+      <w:proofErr w:type="spellStart"/>
+      <w:r>
+        <w:rPr>
+          <w:i/>
+          <w:sz w:val="24"/>
+          <w:szCs w:val="24"/>
+        </w:rPr>
+        <w:t>api_base_url</w:t>
+      </w:r>
+      <w:proofErr w:type="spellEnd"/>
+      <w:r>
+        <w:rPr>
+          <w:i/>
           <w:sz w:val="24"/>
           <w:szCs w:val="24"/>
         </w:rPr>
         <w:t xml:space="preserve"> </w:t>
-      </w:r>
-    </w:p>
-    <w:p>
-      <w:pPr>
-        <w:rPr>
-          <w:b/>
-          <w:sz w:val="28"/>
-          <w:szCs w:val="24"/>
-        </w:rPr>
-      </w:pPr>
-      <w:r>
-        <w:rPr>
-          <w:b/>
-          <w:sz w:val="28"/>
-          <w:szCs w:val="24"/>
-        </w:rPr>
-        <w:lastRenderedPageBreak/>
-        <w:t xml:space="preserve">Installing the </w:t>
-      </w:r>
-      <w:r>
-        <w:rPr>
-          <w:b/>
-          <w:sz w:val="28"/>
-          <w:szCs w:val="24"/>
-        </w:rPr>
-        <w:t>Android Application</w:t>
-      </w:r>
-    </w:p>
-    <w:p>
-      <w:pPr>
-        <w:rPr>
-          <w:sz w:val="24"/>
-          <w:szCs w:val="24"/>
-        </w:rPr>
-      </w:pPr>
-      <w:r>
-        <w:rPr>
-          <w:sz w:val="24"/>
-          <w:szCs w:val="24"/>
-        </w:rPr>
-        <w:t xml:space="preserve">We assume in this section that you are using Android Studio version 1.1 or above. It is important that the </w:t>
-      </w:r>
-      <w:r>
-        <w:rPr>
-          <w:i/>
-          <w:sz w:val="24"/>
-          <w:szCs w:val="24"/>
-        </w:rPr>
-        <w:t xml:space="preserve">debug.keystore </w:t>
-      </w:r>
-      <w:r>
-        <w:rPr>
-          <w:sz w:val="24"/>
-          <w:szCs w:val="24"/>
-        </w:rPr>
-        <w:t xml:space="preserve">file provided </w:t>
-      </w:r>
-      <w:r>
-        <w:rPr>
-          <w:sz w:val="24"/>
-          <w:szCs w:val="24"/>
-        </w:rPr>
-        <w:t xml:space="preserve">in Android Studio </w:t>
-      </w:r>
-      <w:r>
-        <w:rPr>
-          <w:sz w:val="24"/>
-          <w:szCs w:val="24"/>
-        </w:rPr>
-        <w:t xml:space="preserve">must replace the </w:t>
-      </w:r>
-      <w:r>
-        <w:rPr>
-          <w:i/>
-          <w:sz w:val="24"/>
-          <w:szCs w:val="24"/>
-        </w:rPr>
-        <w:t xml:space="preserve">debug.keystore </w:t>
-      </w:r>
-      <w:r>
-        <w:rPr>
-          <w:sz w:val="24"/>
-          <w:szCs w:val="24"/>
-        </w:rPr>
-        <w:t>file within your locally installed Android Studio version.</w:t>
-      </w:r>
-      <w:r>
-        <w:rPr>
-          <w:sz w:val="24"/>
-          <w:szCs w:val="24"/>
-        </w:rPr>
-        <w:t xml:space="preserve"> </w:t>
-      </w:r>
-      <w:r>
-        <w:rPr>
-          <w:sz w:val="24"/>
-          <w:szCs w:val="24"/>
-        </w:rPr>
-        <w:t xml:space="preserve">This is done by finding  your Android Studio </w:t>
-      </w:r>
-      <w:r>
-        <w:rPr>
-          <w:sz w:val="24"/>
-          <w:szCs w:val="24"/>
-        </w:rPr>
-        <w:t xml:space="preserve">configuration directory (on Windows, this is </w:t>
-      </w:r>
-      <w:r>
-        <w:rPr>
-          <w:i/>
-          <w:sz w:val="24"/>
-          <w:szCs w:val="24"/>
-        </w:rPr>
-        <w:t>C:/Users/&lt;Your Name&gt;/.android/</w:t>
-      </w:r>
-      <w:r>
-        <w:rPr>
-          <w:i/>
-          <w:sz w:val="24"/>
-          <w:szCs w:val="24"/>
-        </w:rPr>
-        <w:t xml:space="preserve"> </w:t>
-      </w:r>
-      <w:r>
-        <w:rPr>
-          <w:sz w:val="24"/>
-          <w:szCs w:val="24"/>
-        </w:rPr>
-        <w:t xml:space="preserve">and on Unix based systems it is </w:t>
-      </w:r>
-      <w:r>
-        <w:rPr>
-          <w:i/>
-          <w:sz w:val="24"/>
-          <w:szCs w:val="24"/>
-        </w:rPr>
-        <w:t>~/.android/</w:t>
-      </w:r>
-      <w:r>
-        <w:rPr>
-          <w:sz w:val="24"/>
-          <w:szCs w:val="24"/>
-        </w:rPr>
-        <w:t xml:space="preserve">) and overwriting the file with the one we provide. This will allow the application to be authenticated for Google Play services. </w:t>
-      </w:r>
-    </w:p>
-    <w:p>
-      <w:pPr>
-        <w:rPr>
-          <w:sz w:val="24"/>
-          <w:szCs w:val="24"/>
-        </w:rPr>
-      </w:pPr>
-      <w:r>
-        <w:rPr>
-          <w:sz w:val="24"/>
-          <w:szCs w:val="24"/>
-        </w:rPr>
-        <w:t xml:space="preserve">Once this step is complete, you may import the project as normal, and the Gradle build system will resolve any </w:t>
-      </w:r>
-      <w:r>
-        <w:rPr>
-          <w:sz w:val="24"/>
-          <w:szCs w:val="24"/>
-        </w:rPr>
-        <w:t>dependencies and libraries needed for the project will be automatically imported</w:t>
-      </w:r>
-      <w:r>
-        <w:rPr>
-          <w:sz w:val="24"/>
-          <w:szCs w:val="24"/>
-        </w:rPr>
-        <w:t xml:space="preserve"> – it is necessary to have the latest versions of the SDK and its </w:t>
-      </w:r>
-      <w:r>
-        <w:rPr>
-          <w:sz w:val="24"/>
-          <w:szCs w:val="24"/>
-        </w:rPr>
-        <w:t>components</w:t>
-      </w:r>
-      <w:r>
-        <w:rPr>
-          <w:sz w:val="24"/>
-          <w:szCs w:val="24"/>
-        </w:rPr>
-        <w:t xml:space="preserve"> all installed as well</w:t>
-      </w:r>
-      <w:r>
-        <w:rPr>
-          <w:sz w:val="24"/>
-          <w:szCs w:val="24"/>
-        </w:rPr>
-        <w:t xml:space="preserve"> on your machine</w:t>
-      </w:r>
-      <w:r>
-        <w:rPr>
-          <w:sz w:val="24"/>
-          <w:szCs w:val="24"/>
-        </w:rPr>
-        <w:t xml:space="preserve">. Once this is complete, configure the </w:t>
-      </w:r>
-      <w:r>
-        <w:rPr>
-          <w:i/>
-          <w:sz w:val="24"/>
-          <w:szCs w:val="24"/>
-        </w:rPr>
-        <w:t xml:space="preserve">strings.xml </w:t>
-      </w:r>
-      <w:r>
-        <w:rPr>
-          <w:sz w:val="24"/>
-          <w:szCs w:val="24"/>
-        </w:rPr>
-        <w:t xml:space="preserve">file’s </w:t>
-      </w:r>
-      <w:r>
-        <w:rPr>
-          <w:i/>
-          <w:sz w:val="24"/>
-          <w:szCs w:val="24"/>
-        </w:rPr>
-        <w:t xml:space="preserve">api_base_url </w:t>
       </w:r>
       <w:r>
         <w:rPr>
@@ -1093,6 +1280,8 @@
         </w:rPr>
         <w:t xml:space="preserve">Security Code: </w:t>
       </w:r>
+      <w:proofErr w:type="spellStart"/>
+      <w:proofErr w:type="gramStart"/>
       <w:r>
         <w:rPr>
           <w:sz w:val="24"/>
@@ -1100,6 +1289,8 @@
         </w:rPr>
         <w:t>lloyds</w:t>
       </w:r>
+      <w:proofErr w:type="spellEnd"/>
+      <w:proofErr w:type="gramEnd"/>
     </w:p>
     <w:p>
       <w:pPr>
@@ -1120,7 +1311,23 @@
           <w:sz w:val="24"/>
           <w:szCs w:val="24"/>
         </w:rPr>
-        <w:t>This account is also required in the Google+ sign-in feature on the website’s leaderboard and achievements pages for similar reasons.</w:t>
+        <w:t xml:space="preserve">This account is also required in the Google+ sign-in feature on the website’s </w:t>
+      </w:r>
+      <w:proofErr w:type="spellStart"/>
+      <w:r>
+        <w:rPr>
+          <w:sz w:val="24"/>
+          <w:szCs w:val="24"/>
+        </w:rPr>
+        <w:t>leaderboard</w:t>
+      </w:r>
+      <w:proofErr w:type="spellEnd"/>
+      <w:r>
+        <w:rPr>
+          <w:sz w:val="24"/>
+          <w:szCs w:val="24"/>
+        </w:rPr>
+        <w:t xml:space="preserve"> and achievements pages for similar reasons.</w:t>
       </w:r>
     </w:p>
     <w:p>
@@ -1136,6 +1343,7 @@
           <w:sz w:val="24"/>
           <w:szCs w:val="24"/>
         </w:rPr>
+        <w:lastRenderedPageBreak/>
         <w:t xml:space="preserve">Username: </w:t>
       </w:r>
       <w:hyperlink r:id="rId7" w:history="1">
@@ -1209,7 +1417,6 @@
           <w:sz w:val="28"/>
           <w:szCs w:val="24"/>
         </w:rPr>
-        <w:lastRenderedPageBreak/>
         <w:t>References</w:t>
       </w:r>
     </w:p>
@@ -1233,20 +1440,39 @@
         </w:rPr>
         <w:t xml:space="preserve">[1] </w:t>
       </w:r>
-      <w:r>
-        <w:rPr>
-          <w:sz w:val="24"/>
-          <w:szCs w:val="24"/>
-        </w:rPr>
-        <w:t xml:space="preserve">Ngrok (2015) </w:t>
-      </w:r>
-      <w:r>
-        <w:rPr>
-          <w:i/>
-          <w:sz w:val="24"/>
-          <w:szCs w:val="24"/>
-        </w:rPr>
-        <w:t>Ngrok: Introspected tunnels to localhost.</w:t>
+      <w:proofErr w:type="spellStart"/>
+      <w:r>
+        <w:rPr>
+          <w:sz w:val="24"/>
+          <w:szCs w:val="24"/>
+        </w:rPr>
+        <w:t>Ngrok</w:t>
+      </w:r>
+      <w:proofErr w:type="spellEnd"/>
+      <w:r>
+        <w:rPr>
+          <w:sz w:val="24"/>
+          <w:szCs w:val="24"/>
+        </w:rPr>
+        <w:t xml:space="preserve"> (2015) </w:t>
+      </w:r>
+      <w:proofErr w:type="spellStart"/>
+      <w:r>
+        <w:rPr>
+          <w:i/>
+          <w:sz w:val="24"/>
+          <w:szCs w:val="24"/>
+        </w:rPr>
+        <w:t>Ngrok</w:t>
+      </w:r>
+      <w:proofErr w:type="spellEnd"/>
+      <w:r>
+        <w:rPr>
+          <w:i/>
+          <w:sz w:val="24"/>
+          <w:szCs w:val="24"/>
+        </w:rPr>
+        <w:t>: Introspected tunnels to localhost.</w:t>
       </w:r>
       <w:r>
         <w:rPr>
@@ -1275,6 +1501,56 @@
           <w:szCs w:val="24"/>
         </w:rPr>
         <w:t>(Accessed 01/04/2015)</w:t>
+      </w:r>
+    </w:p>
+    <w:p>
+      <w:pPr>
+        <w:pStyle w:val="ListParagraph"/>
+        <w:numPr>
+          <w:ilvl w:val="0"/>
+          <w:numId w:val="1"/>
+        </w:numPr>
+        <w:rPr>
+          <w:b/>
+          <w:sz w:val="24"/>
+          <w:szCs w:val="24"/>
+        </w:rPr>
+      </w:pPr>
+      <w:r>
+        <w:rPr>
+          <w:sz w:val="24"/>
+          <w:szCs w:val="24"/>
+        </w:rPr>
+        <w:t xml:space="preserve">[2] Composer (2015) </w:t>
+      </w:r>
+      <w:r>
+        <w:rPr>
+          <w:i/>
+          <w:sz w:val="24"/>
+          <w:szCs w:val="24"/>
+        </w:rPr>
+        <w:t xml:space="preserve">Dependency Manager for PHP. </w:t>
+      </w:r>
+      <w:r>
+        <w:rPr>
+          <w:sz w:val="24"/>
+          <w:szCs w:val="24"/>
+        </w:rPr>
+        <w:t xml:space="preserve">Available at: </w:t>
+      </w:r>
+      <w:r>
+        <w:rPr>
+          <w:sz w:val="24"/>
+          <w:szCs w:val="24"/>
+        </w:rPr>
+        <w:t>https://getcomposer.org/</w:t>
+      </w:r>
+      <w:r>
+        <w:rPr>
+          <w:sz w:val="24"/>
+          <w:szCs w:val="24"/>
+        </w:rPr>
+        <w:t xml:space="preserve"> (Accessed 02/04/2015)</w:t>
       </w:r>
     </w:p>
     <w:p>

</xml_diff>

<commit_message>
Change APIConnector string to point to deployed backend. Update Install guide with new account details
</commit_message>
<xml_diff>
--- a/Team 19 Project Installation Guide.docx
+++ b/Team 19 Project Installation Guide.docx
@@ -764,8 +764,6 @@
         </w:rPr>
         <w:t xml:space="preserve">The </w:t>
       </w:r>
-      <w:bookmarkStart w:id="0" w:name="_GoBack"/>
-      <w:bookmarkEnd w:id="0"/>
       <w:r>
         <w:rPr>
           <w:sz w:val="24"/>
@@ -1233,16 +1231,13 @@
         </w:rPr>
         <w:t xml:space="preserve"> </w:t>
       </w:r>
-      <w:hyperlink r:id="rId6" w:history="1">
-        <w:r>
-          <w:rPr>
-            <w:rStyle w:val="Hyperlink"/>
-            <w:sz w:val="24"/>
-            <w:szCs w:val="24"/>
-          </w:rPr>
-          <w:t>admin@lloyds.com</w:t>
-        </w:r>
-      </w:hyperlink>
+      <w:r>
+        <w:rPr>
+          <w:sz w:val="24"/>
+          <w:szCs w:val="24"/>
+        </w:rPr>
+        <w:t>admin@lloyds.com</w:t>
+      </w:r>
       <w:r>
         <w:rPr>
           <w:sz w:val="24"/>
@@ -1304,30 +1299,50 @@
           <w:sz w:val="24"/>
           <w:szCs w:val="24"/>
         </w:rPr>
-        <w:t xml:space="preserve">The following user account is to be used for your Google Play services account. This is a limitation of Google services, as they require only validated tester accounts to be able to use Google Play features before an application is published to the application store. </w:t>
-      </w:r>
-      <w:r>
-        <w:rPr>
-          <w:sz w:val="24"/>
-          <w:szCs w:val="24"/>
-        </w:rPr>
-        <w:t xml:space="preserve">This account is also required in the Google+ sign-in feature on the website’s </w:t>
-      </w:r>
-      <w:proofErr w:type="spellStart"/>
-      <w:r>
-        <w:rPr>
-          <w:sz w:val="24"/>
-          <w:szCs w:val="24"/>
-        </w:rPr>
-        <w:t>leaderboard</w:t>
-      </w:r>
-      <w:proofErr w:type="spellEnd"/>
-      <w:r>
-        <w:rPr>
-          <w:sz w:val="24"/>
-          <w:szCs w:val="24"/>
-        </w:rPr>
-        <w:t xml:space="preserve"> and achievements pages for similar reasons.</w:t>
+        <w:t xml:space="preserve">The following </w:t>
+      </w:r>
+      <w:r>
+        <w:rPr>
+          <w:sz w:val="24"/>
+          <w:szCs w:val="24"/>
+        </w:rPr>
+        <w:t xml:space="preserve">are various user accounts that are already set up with normal user privileges within the installed backend on </w:t>
+      </w:r>
+      <w:r>
+        <w:rPr>
+          <w:i/>
+          <w:sz w:val="24"/>
+          <w:szCs w:val="24"/>
+        </w:rPr>
+        <w:t xml:space="preserve">homepages.cs.ncl.ac.uk </w:t>
+      </w:r>
+      <w:r>
+        <w:rPr>
+          <w:sz w:val="24"/>
+          <w:szCs w:val="24"/>
+        </w:rPr>
+        <w:t>–</w:t>
+      </w:r>
+      <w:r>
+        <w:rPr>
+          <w:sz w:val="24"/>
+          <w:szCs w:val="24"/>
+        </w:rPr>
+        <w:t xml:space="preserve"> </w:t>
+      </w:r>
+      <w:r>
+        <w:rPr>
+          <w:sz w:val="24"/>
+          <w:szCs w:val="24"/>
+        </w:rPr>
+        <w:t>these users own bank accounts</w:t>
+      </w:r>
+      <w:r>
+        <w:rPr>
+          <w:sz w:val="24"/>
+          <w:szCs w:val="24"/>
+        </w:rPr>
+        <w:t>.</w:t>
       </w:r>
     </w:p>
     <w:p>
@@ -1346,7 +1361,311 @@
         <w:lastRenderedPageBreak/>
         <w:t xml:space="preserve">Username: </w:t>
       </w:r>
-      <w:hyperlink r:id="rId7" w:history="1">
+      <w:r>
+        <w:rPr>
+          <w:sz w:val="24"/>
+          <w:szCs w:val="24"/>
+        </w:rPr>
+        <w:t xml:space="preserve"> </w:t>
+      </w:r>
+      <w:r>
+        <w:rPr>
+          <w:sz w:val="24"/>
+          <w:szCs w:val="24"/>
+        </w:rPr>
+        <w:t>raffprta@</w:t>
+      </w:r>
+      <w:r>
+        <w:rPr>
+          <w:rStyle w:val="Hyperlink"/>
+          <w:sz w:val="24"/>
+          <w:szCs w:val="24"/>
+        </w:rPr>
+        <w:t>gmail.com</w:t>
+      </w:r>
+      <w:r>
+        <w:rPr>
+          <w:sz w:val="24"/>
+          <w:szCs w:val="24"/>
+        </w:rPr>
+        <w:br/>
+      </w:r>
+      <w:r>
+        <w:rPr>
+          <w:b/>
+          <w:sz w:val="24"/>
+          <w:szCs w:val="24"/>
+        </w:rPr>
+        <w:t xml:space="preserve">Password:   </w:t>
+      </w:r>
+      <w:r>
+        <w:rPr>
+          <w:sz w:val="24"/>
+          <w:szCs w:val="24"/>
+        </w:rPr>
+        <w:t>Banker01</w:t>
+      </w:r>
+      <w:r>
+        <w:rPr>
+          <w:sz w:val="24"/>
+          <w:szCs w:val="24"/>
+        </w:rPr>
+        <w:br/>
+      </w:r>
+      <w:r>
+        <w:rPr>
+          <w:b/>
+          <w:sz w:val="24"/>
+          <w:szCs w:val="24"/>
+        </w:rPr>
+        <w:t xml:space="preserve">Security Code: </w:t>
+      </w:r>
+      <w:proofErr w:type="spellStart"/>
+      <w:proofErr w:type="gramStart"/>
+      <w:r>
+        <w:rPr>
+          <w:sz w:val="24"/>
+          <w:szCs w:val="24"/>
+        </w:rPr>
+        <w:t>lloyds</w:t>
+      </w:r>
+      <w:proofErr w:type="spellEnd"/>
+      <w:proofErr w:type="gramEnd"/>
+    </w:p>
+    <w:p>
+      <w:pPr>
+        <w:rPr>
+          <w:sz w:val="24"/>
+          <w:szCs w:val="24"/>
+        </w:rPr>
+      </w:pPr>
+      <w:r>
+        <w:rPr>
+          <w:b/>
+          <w:sz w:val="24"/>
+          <w:szCs w:val="24"/>
+        </w:rPr>
+        <w:t xml:space="preserve">Username: </w:t>
+      </w:r>
+      <w:r>
+        <w:rPr>
+          <w:sz w:val="24"/>
+          <w:szCs w:val="24"/>
+        </w:rPr>
+        <w:t xml:space="preserve"> </w:t>
+      </w:r>
+      <w:r>
+        <w:rPr>
+          <w:sz w:val="24"/>
+          <w:szCs w:val="24"/>
+        </w:rPr>
+        <w:t>daleyo@</w:t>
+      </w:r>
+      <w:r>
+        <w:rPr>
+          <w:rStyle w:val="Hyperlink"/>
+          <w:sz w:val="24"/>
+          <w:szCs w:val="24"/>
+        </w:rPr>
+        <w:t>gmail.com</w:t>
+      </w:r>
+      <w:r>
+        <w:rPr>
+          <w:sz w:val="24"/>
+          <w:szCs w:val="24"/>
+        </w:rPr>
+        <w:br/>
+      </w:r>
+      <w:r>
+        <w:rPr>
+          <w:b/>
+          <w:sz w:val="24"/>
+          <w:szCs w:val="24"/>
+        </w:rPr>
+        <w:t xml:space="preserve">Password:   </w:t>
+      </w:r>
+      <w:proofErr w:type="spellStart"/>
+      <w:r>
+        <w:rPr>
+          <w:sz w:val="24"/>
+          <w:szCs w:val="24"/>
+        </w:rPr>
+        <w:t>JollyFish</w:t>
+      </w:r>
+      <w:proofErr w:type="spellEnd"/>
+      <w:r>
+        <w:rPr>
+          <w:sz w:val="24"/>
+          <w:szCs w:val="24"/>
+        </w:rPr>
+        <w:br/>
+      </w:r>
+      <w:r>
+        <w:rPr>
+          <w:b/>
+          <w:sz w:val="24"/>
+          <w:szCs w:val="24"/>
+        </w:rPr>
+        <w:t xml:space="preserve">Security Code: </w:t>
+      </w:r>
+      <w:proofErr w:type="spellStart"/>
+      <w:r>
+        <w:rPr>
+          <w:sz w:val="24"/>
+          <w:szCs w:val="24"/>
+        </w:rPr>
+        <w:t>conester</w:t>
+      </w:r>
+      <w:bookmarkStart w:id="0" w:name="_GoBack"/>
+      <w:bookmarkEnd w:id="0"/>
+      <w:proofErr w:type="spellEnd"/>
+    </w:p>
+    <w:p>
+      <w:pPr>
+        <w:rPr>
+          <w:sz w:val="24"/>
+          <w:szCs w:val="24"/>
+        </w:rPr>
+      </w:pPr>
+      <w:r>
+        <w:rPr>
+          <w:b/>
+          <w:sz w:val="24"/>
+          <w:szCs w:val="24"/>
+        </w:rPr>
+        <w:t>Username</w:t>
+      </w:r>
+      <w:r>
+        <w:rPr>
+          <w:b/>
+          <w:sz w:val="24"/>
+          <w:szCs w:val="24"/>
+        </w:rPr>
+        <w:t xml:space="preserve">: </w:t>
+      </w:r>
+      <w:r>
+        <w:rPr>
+          <w:sz w:val="24"/>
+          <w:szCs w:val="24"/>
+        </w:rPr>
+        <w:t xml:space="preserve"> </w:t>
+      </w:r>
+      <w:r>
+        <w:rPr>
+          <w:sz w:val="24"/>
+          <w:szCs w:val="24"/>
+        </w:rPr>
+        <w:t>joshwhale@yahoo.co.uk</w:t>
+      </w:r>
+      <w:r>
+        <w:rPr>
+          <w:sz w:val="24"/>
+          <w:szCs w:val="24"/>
+        </w:rPr>
+        <w:br/>
+      </w:r>
+      <w:r>
+        <w:rPr>
+          <w:b/>
+          <w:sz w:val="24"/>
+          <w:szCs w:val="24"/>
+        </w:rPr>
+        <w:t xml:space="preserve">Password:   </w:t>
+      </w:r>
+      <w:r>
+        <w:rPr>
+          <w:sz w:val="24"/>
+          <w:szCs w:val="24"/>
+        </w:rPr>
+        <w:t>Whaler54</w:t>
+      </w:r>
+      <w:r>
+        <w:rPr>
+          <w:sz w:val="24"/>
+          <w:szCs w:val="24"/>
+        </w:rPr>
+        <w:br/>
+      </w:r>
+      <w:r>
+        <w:rPr>
+          <w:b/>
+          <w:sz w:val="24"/>
+          <w:szCs w:val="24"/>
+        </w:rPr>
+        <w:t xml:space="preserve">Security Code: </w:t>
+      </w:r>
+      <w:proofErr w:type="spellStart"/>
+      <w:r>
+        <w:rPr>
+          <w:sz w:val="24"/>
+          <w:szCs w:val="24"/>
+        </w:rPr>
+        <w:t>ilovewhales</w:t>
+      </w:r>
+      <w:proofErr w:type="spellEnd"/>
+    </w:p>
+    <w:p>
+      <w:pPr>
+        <w:rPr>
+          <w:sz w:val="24"/>
+          <w:szCs w:val="24"/>
+        </w:rPr>
+      </w:pPr>
+    </w:p>
+    <w:p>
+      <w:pPr>
+        <w:rPr>
+          <w:sz w:val="24"/>
+          <w:szCs w:val="24"/>
+        </w:rPr>
+      </w:pPr>
+      <w:r>
+        <w:rPr>
+          <w:sz w:val="24"/>
+          <w:szCs w:val="24"/>
+        </w:rPr>
+        <w:t xml:space="preserve">The following user account is to be used for your Google Play services account. This is a limitation of Google services, as they require only validated tester accounts to be able to use Google Play features before an application is published to the application store. </w:t>
+      </w:r>
+      <w:r>
+        <w:rPr>
+          <w:sz w:val="24"/>
+          <w:szCs w:val="24"/>
+        </w:rPr>
+        <w:t xml:space="preserve">This account is also required in the Google+ sign-in feature on the website’s </w:t>
+      </w:r>
+      <w:proofErr w:type="spellStart"/>
+      <w:r>
+        <w:rPr>
+          <w:sz w:val="24"/>
+          <w:szCs w:val="24"/>
+        </w:rPr>
+        <w:t>leaderboard</w:t>
+      </w:r>
+      <w:proofErr w:type="spellEnd"/>
+      <w:r>
+        <w:rPr>
+          <w:sz w:val="24"/>
+          <w:szCs w:val="24"/>
+        </w:rPr>
+        <w:t xml:space="preserve"> and achievements pages for similar reasons.</w:t>
+      </w:r>
+    </w:p>
+    <w:p>
+      <w:pPr>
+        <w:rPr>
+          <w:sz w:val="24"/>
+          <w:szCs w:val="24"/>
+        </w:rPr>
+      </w:pPr>
+      <w:r>
+        <w:rPr>
+          <w:b/>
+          <w:sz w:val="24"/>
+          <w:szCs w:val="24"/>
+        </w:rPr>
+        <w:t xml:space="preserve">Username: </w:t>
+      </w:r>
+      <w:hyperlink r:id="rId6" w:history="1">
         <w:r>
           <w:rPr>
             <w:rStyle w:val="Hyperlink"/>

</xml_diff>

<commit_message>
Update install guide with Correct Details
</commit_message>
<xml_diff>
--- a/Team 19 Project Installation Guide.docx
+++ b/Team 19 Project Installation Guide.docx
@@ -296,23 +296,7 @@
           <w:sz w:val="24"/>
           <w:szCs w:val="24"/>
         </w:rPr>
-        <w:t xml:space="preserve">. We also assume that services such as SSL, </w:t>
-      </w:r>
-      <w:proofErr w:type="spellStart"/>
-      <w:r>
-        <w:rPr>
-          <w:sz w:val="24"/>
-          <w:szCs w:val="24"/>
-        </w:rPr>
-        <w:t>cURL</w:t>
-      </w:r>
-      <w:proofErr w:type="spellEnd"/>
-      <w:r>
-        <w:rPr>
-          <w:sz w:val="24"/>
-          <w:szCs w:val="24"/>
-        </w:rPr>
-        <w:t xml:space="preserve"> and a list of certificate authorities are enabled within your PHP installation. These are necessary for some features of the application to successfully work</w:t>
+        <w:t>. We also assume that services such as SSL, cURL and a list of certificate authorities are enabled within your PHP installation. These are necessary for some features of the application to successfully work</w:t>
       </w:r>
       <w:r>
         <w:rPr>
@@ -349,7 +333,6 @@
         </w:rPr>
         <w:t xml:space="preserve">necessary to create a database named </w:t>
       </w:r>
-      <w:proofErr w:type="spellStart"/>
       <w:r>
         <w:rPr>
           <w:i/>
@@ -358,7 +341,6 @@
         </w:rPr>
         <w:t>lloydsapp</w:t>
       </w:r>
-      <w:proofErr w:type="spellEnd"/>
       <w:r>
         <w:rPr>
           <w:sz w:val="24"/>
@@ -388,7 +370,72 @@
         </w:rPr>
         <w:t>/</w:t>
       </w:r>
-      <w:proofErr w:type="spellStart"/>
+      <w:r>
+        <w:rPr>
+          <w:i/>
+          <w:sz w:val="24"/>
+          <w:szCs w:val="24"/>
+        </w:rPr>
+        <w:t xml:space="preserve">config.php </w:t>
+      </w:r>
+      <w:r>
+        <w:rPr>
+          <w:sz w:val="24"/>
+          <w:szCs w:val="24"/>
+        </w:rPr>
+        <w:t xml:space="preserve">modify the documented variables to match your local machine’s installation environment. </w:t>
+      </w:r>
+      <w:r>
+        <w:rPr>
+          <w:sz w:val="24"/>
+          <w:szCs w:val="24"/>
+        </w:rPr>
+        <w:t xml:space="preserve"> </w:t>
+      </w:r>
+    </w:p>
+    <w:p>
+      <w:pPr>
+        <w:rPr>
+          <w:sz w:val="24"/>
+          <w:szCs w:val="24"/>
+        </w:rPr>
+      </w:pPr>
+      <w:r>
+        <w:rPr>
+          <w:sz w:val="24"/>
+          <w:szCs w:val="24"/>
+        </w:rPr>
+        <w:t>You will need to also modify the</w:t>
+      </w:r>
+      <w:r>
+        <w:rPr>
+          <w:sz w:val="24"/>
+          <w:szCs w:val="24"/>
+        </w:rPr>
+        <w:t xml:space="preserve"> root URL of your </w:t>
+      </w:r>
+      <w:r>
+        <w:rPr>
+          <w:sz w:val="24"/>
+          <w:szCs w:val="24"/>
+        </w:rPr>
+        <w:t>installation</w:t>
+      </w:r>
+      <w:r>
+        <w:rPr>
+          <w:sz w:val="24"/>
+          <w:szCs w:val="24"/>
+        </w:rPr>
+        <w:t xml:space="preserve"> in </w:t>
+      </w:r>
+      <w:r>
+        <w:rPr>
+          <w:i/>
+          <w:sz w:val="24"/>
+          <w:szCs w:val="24"/>
+        </w:rPr>
+        <w:t>backend/</w:t>
+      </w:r>
       <w:r>
         <w:rPr>
           <w:i/>
@@ -397,10 +444,29 @@
         </w:rPr>
         <w:t>config.php</w:t>
       </w:r>
-      <w:proofErr w:type="spellEnd"/>
-      <w:r>
-        <w:rPr>
-          <w:i/>
+      <w:r>
+        <w:rPr>
+          <w:sz w:val="24"/>
+          <w:szCs w:val="24"/>
+        </w:rPr>
+        <w:t>;</w:t>
+      </w:r>
+      <w:r>
+        <w:rPr>
+          <w:sz w:val="24"/>
+          <w:szCs w:val="24"/>
+        </w:rPr>
+        <w:t xml:space="preserve"> we recommend </w:t>
+      </w:r>
+      <w:r>
+        <w:rPr>
+          <w:sz w:val="24"/>
+          <w:szCs w:val="24"/>
+        </w:rPr>
+        <w:t>using</w:t>
+      </w:r>
+      <w:r>
+        <w:rPr>
           <w:sz w:val="24"/>
           <w:szCs w:val="24"/>
         </w:rPr>
@@ -408,117 +474,11 @@
       </w:r>
       <w:r>
         <w:rPr>
-          <w:sz w:val="24"/>
-          <w:szCs w:val="24"/>
-        </w:rPr>
-        <w:t xml:space="preserve">modify the documented variables to match your local machine’s installation environment. </w:t>
-      </w:r>
-      <w:r>
-        <w:rPr>
-          <w:sz w:val="24"/>
-          <w:szCs w:val="24"/>
-        </w:rPr>
-        <w:t xml:space="preserve"> </w:t>
-      </w:r>
-    </w:p>
-    <w:p>
-      <w:pPr>
-        <w:rPr>
-          <w:sz w:val="24"/>
-          <w:szCs w:val="24"/>
-        </w:rPr>
-      </w:pPr>
-      <w:r>
-        <w:rPr>
-          <w:sz w:val="24"/>
-          <w:szCs w:val="24"/>
-        </w:rPr>
-        <w:t>You will need to also modify the</w:t>
-      </w:r>
-      <w:r>
-        <w:rPr>
-          <w:sz w:val="24"/>
-          <w:szCs w:val="24"/>
-        </w:rPr>
-        <w:t xml:space="preserve"> root URL of your </w:t>
-      </w:r>
-      <w:r>
-        <w:rPr>
-          <w:sz w:val="24"/>
-          <w:szCs w:val="24"/>
-        </w:rPr>
-        <w:t>installation</w:t>
-      </w:r>
-      <w:r>
-        <w:rPr>
-          <w:sz w:val="24"/>
-          <w:szCs w:val="24"/>
-        </w:rPr>
-        <w:t xml:space="preserve"> in </w:t>
-      </w:r>
-      <w:r>
-        <w:rPr>
-          <w:i/>
-          <w:sz w:val="24"/>
-          <w:szCs w:val="24"/>
-        </w:rPr>
-        <w:t>backend/</w:t>
-      </w:r>
-      <w:proofErr w:type="spellStart"/>
-      <w:r>
-        <w:rPr>
-          <w:i/>
-          <w:sz w:val="24"/>
-          <w:szCs w:val="24"/>
-        </w:rPr>
-        <w:t>config.php</w:t>
-      </w:r>
-      <w:proofErr w:type="spellEnd"/>
-      <w:r>
-        <w:rPr>
-          <w:sz w:val="24"/>
-          <w:szCs w:val="24"/>
-        </w:rPr>
-        <w:t>;</w:t>
-      </w:r>
-      <w:r>
-        <w:rPr>
-          <w:sz w:val="24"/>
-          <w:szCs w:val="24"/>
-        </w:rPr>
-        <w:t xml:space="preserve"> we recommend </w:t>
-      </w:r>
-      <w:r>
-        <w:rPr>
-          <w:sz w:val="24"/>
-          <w:szCs w:val="24"/>
-        </w:rPr>
-        <w:t>using</w:t>
-      </w:r>
-      <w:r>
-        <w:rPr>
-          <w:sz w:val="24"/>
-          <w:szCs w:val="24"/>
-        </w:rPr>
-        <w:t xml:space="preserve"> </w:t>
-      </w:r>
-      <w:proofErr w:type="spellStart"/>
-      <w:r>
-        <w:rPr>
-          <w:i/>
-          <w:sz w:val="24"/>
-          <w:szCs w:val="24"/>
-        </w:rPr>
-        <w:t>ngrok</w:t>
-      </w:r>
-      <w:proofErr w:type="spellEnd"/>
-      <w:r>
-        <w:rPr>
-          <w:i/>
-          <w:sz w:val="24"/>
-          <w:szCs w:val="24"/>
-        </w:rPr>
-        <w:t xml:space="preserve"> </w:t>
+          <w:i/>
+          <w:sz w:val="24"/>
+          <w:szCs w:val="24"/>
+        </w:rPr>
+        <w:t xml:space="preserve">ngrok </w:t>
       </w:r>
       <w:r>
         <w:rPr>
@@ -597,25 +557,7 @@
           <w:sz w:val="24"/>
           <w:szCs w:val="24"/>
         </w:rPr>
-        <w:t>backend/.</w:t>
-      </w:r>
-      <w:proofErr w:type="spellStart"/>
-      <w:r>
-        <w:rPr>
-          <w:i/>
-          <w:sz w:val="24"/>
-          <w:szCs w:val="24"/>
-        </w:rPr>
-        <w:t>htaccess</w:t>
-      </w:r>
-      <w:proofErr w:type="spellEnd"/>
-      <w:r>
-        <w:rPr>
-          <w:i/>
-          <w:sz w:val="24"/>
-          <w:szCs w:val="24"/>
-        </w:rPr>
-        <w:t xml:space="preserve"> </w:t>
+        <w:t xml:space="preserve">backend/.htaccess </w:t>
       </w:r>
       <w:r>
         <w:rPr>
@@ -629,25 +571,7 @@
           <w:sz w:val="24"/>
           <w:szCs w:val="24"/>
         </w:rPr>
-        <w:t xml:space="preserve">base </w:t>
-      </w:r>
-      <w:proofErr w:type="spellStart"/>
-      <w:proofErr w:type="gramStart"/>
-      <w:r>
-        <w:rPr>
-          <w:sz w:val="24"/>
-          <w:szCs w:val="24"/>
-        </w:rPr>
-        <w:t>url</w:t>
-      </w:r>
-      <w:proofErr w:type="spellEnd"/>
-      <w:proofErr w:type="gramEnd"/>
-      <w:r>
-        <w:rPr>
-          <w:sz w:val="24"/>
-          <w:szCs w:val="24"/>
-        </w:rPr>
-        <w:t>. If the backend is installed on a root directory, then this can be ignored. However if the backend is installed on</w:t>
+        <w:t>base url. If the backend is installed on a root directory, then this can be ignored. However if the backend is installed on</w:t>
       </w:r>
       <w:r>
         <w:rPr>
@@ -686,7 +610,6 @@
         </w:rPr>
         <w:t xml:space="preserve">containing the files, then the </w:t>
       </w:r>
-      <w:proofErr w:type="spellStart"/>
       <w:r>
         <w:rPr>
           <w:i/>
@@ -695,7 +618,6 @@
         </w:rPr>
         <w:t>RewriteBase</w:t>
       </w:r>
-      <w:proofErr w:type="spellEnd"/>
       <w:r>
         <w:rPr>
           <w:sz w:val="24"/>
@@ -709,25 +631,7 @@
           <w:sz w:val="24"/>
           <w:szCs w:val="24"/>
         </w:rPr>
-        <w:t>.</w:t>
-      </w:r>
-      <w:proofErr w:type="spellStart"/>
-      <w:r>
-        <w:rPr>
-          <w:i/>
-          <w:sz w:val="24"/>
-          <w:szCs w:val="24"/>
-        </w:rPr>
-        <w:t>htaccess</w:t>
-      </w:r>
-      <w:proofErr w:type="spellEnd"/>
-      <w:r>
-        <w:rPr>
-          <w:i/>
-          <w:sz w:val="24"/>
-          <w:szCs w:val="24"/>
-        </w:rPr>
-        <w:t xml:space="preserve"> </w:t>
+        <w:t xml:space="preserve">.htaccess </w:t>
       </w:r>
       <w:r>
         <w:rPr>
@@ -878,19 +782,52 @@
         </w:rPr>
         <w:t xml:space="preserve">We assume in this section that you are using Android Studio version 1.1 or above. It is important that the </w:t>
       </w:r>
-      <w:proofErr w:type="spellStart"/>
-      <w:r>
-        <w:rPr>
-          <w:i/>
-          <w:sz w:val="24"/>
-          <w:szCs w:val="24"/>
-        </w:rPr>
-        <w:t>debug.keystore</w:t>
-      </w:r>
-      <w:proofErr w:type="spellEnd"/>
-      <w:r>
-        <w:rPr>
-          <w:i/>
+      <w:r>
+        <w:rPr>
+          <w:i/>
+          <w:sz w:val="24"/>
+          <w:szCs w:val="24"/>
+        </w:rPr>
+        <w:t xml:space="preserve">debug.keystore </w:t>
+      </w:r>
+      <w:r>
+        <w:rPr>
+          <w:sz w:val="24"/>
+          <w:szCs w:val="24"/>
+        </w:rPr>
+        <w:t xml:space="preserve">file provided </w:t>
+      </w:r>
+      <w:r>
+        <w:rPr>
+          <w:sz w:val="24"/>
+          <w:szCs w:val="24"/>
+        </w:rPr>
+        <w:t xml:space="preserve">in Android Studio </w:t>
+      </w:r>
+      <w:r>
+        <w:rPr>
+          <w:sz w:val="24"/>
+          <w:szCs w:val="24"/>
+        </w:rPr>
+        <w:t xml:space="preserve">must replace the </w:t>
+      </w:r>
+      <w:r>
+        <w:rPr>
+          <w:i/>
+          <w:sz w:val="24"/>
+          <w:szCs w:val="24"/>
+        </w:rPr>
+        <w:t xml:space="preserve">debug.keystore </w:t>
+      </w:r>
+      <w:r>
+        <w:rPr>
+          <w:sz w:val="24"/>
+          <w:szCs w:val="24"/>
+        </w:rPr>
+        <w:t>file within your locally installed Android Studio version.</w:t>
+      </w:r>
+      <w:r>
+        <w:rPr>
           <w:sz w:val="24"/>
           <w:szCs w:val="24"/>
         </w:rPr>
@@ -901,32 +838,23 @@
           <w:sz w:val="24"/>
           <w:szCs w:val="24"/>
         </w:rPr>
-        <w:t xml:space="preserve">file provided </w:t>
-      </w:r>
-      <w:r>
-        <w:rPr>
-          <w:sz w:val="24"/>
-          <w:szCs w:val="24"/>
-        </w:rPr>
-        <w:t xml:space="preserve">in Android Studio </w:t>
-      </w:r>
-      <w:r>
-        <w:rPr>
-          <w:sz w:val="24"/>
-          <w:szCs w:val="24"/>
-        </w:rPr>
-        <w:t xml:space="preserve">must replace the </w:t>
-      </w:r>
-      <w:proofErr w:type="spellStart"/>
-      <w:r>
-        <w:rPr>
-          <w:i/>
-          <w:sz w:val="24"/>
-          <w:szCs w:val="24"/>
-        </w:rPr>
-        <w:t>debug.keystore</w:t>
-      </w:r>
-      <w:proofErr w:type="spellEnd"/>
+        <w:t xml:space="preserve">This is done by finding  your Android Studio </w:t>
+      </w:r>
+      <w:r>
+        <w:rPr>
+          <w:sz w:val="24"/>
+          <w:szCs w:val="24"/>
+        </w:rPr>
+        <w:t xml:space="preserve">configuration directory (on Windows, this is </w:t>
+      </w:r>
+      <w:r>
+        <w:rPr>
+          <w:i/>
+          <w:sz w:val="24"/>
+          <w:szCs w:val="24"/>
+        </w:rPr>
+        <w:t>C:/Users/&lt;Your Name&gt;/.android/</w:t>
+      </w:r>
       <w:r>
         <w:rPr>
           <w:i/>
@@ -940,7 +868,123 @@
           <w:sz w:val="24"/>
           <w:szCs w:val="24"/>
         </w:rPr>
-        <w:t>file within your locally installed Android Studio version.</w:t>
+        <w:t xml:space="preserve">and on Unix based systems it is </w:t>
+      </w:r>
+      <w:r>
+        <w:rPr>
+          <w:i/>
+          <w:sz w:val="24"/>
+          <w:szCs w:val="24"/>
+        </w:rPr>
+        <w:t>~/.android/</w:t>
+      </w:r>
+      <w:r>
+        <w:rPr>
+          <w:sz w:val="24"/>
+          <w:szCs w:val="24"/>
+        </w:rPr>
+        <w:t xml:space="preserve">) and overwriting the file with the one we provide. This will allow the application to be authenticated for Google Play services. </w:t>
+      </w:r>
+    </w:p>
+    <w:p>
+      <w:pPr>
+        <w:rPr>
+          <w:sz w:val="24"/>
+          <w:szCs w:val="24"/>
+        </w:rPr>
+      </w:pPr>
+      <w:r>
+        <w:rPr>
+          <w:sz w:val="24"/>
+          <w:szCs w:val="24"/>
+        </w:rPr>
+        <w:t xml:space="preserve">Once this step is complete, you may import the project as normal, and the Gradle build system will resolve any </w:t>
+      </w:r>
+      <w:r>
+        <w:rPr>
+          <w:sz w:val="24"/>
+          <w:szCs w:val="24"/>
+        </w:rPr>
+        <w:t>dependencies and libraries needed for the project will be automatically imported</w:t>
+      </w:r>
+      <w:r>
+        <w:rPr>
+          <w:sz w:val="24"/>
+          <w:szCs w:val="24"/>
+        </w:rPr>
+        <w:t xml:space="preserve"> – it is necessary to have the latest versions of the SDK and its </w:t>
+      </w:r>
+      <w:r>
+        <w:rPr>
+          <w:sz w:val="24"/>
+          <w:szCs w:val="24"/>
+        </w:rPr>
+        <w:t>components</w:t>
+      </w:r>
+      <w:r>
+        <w:rPr>
+          <w:sz w:val="24"/>
+          <w:szCs w:val="24"/>
+        </w:rPr>
+        <w:t xml:space="preserve"> all installed as well</w:t>
+      </w:r>
+      <w:r>
+        <w:rPr>
+          <w:sz w:val="24"/>
+          <w:szCs w:val="24"/>
+        </w:rPr>
+        <w:t xml:space="preserve"> on your machine</w:t>
+      </w:r>
+      <w:r>
+        <w:rPr>
+          <w:sz w:val="24"/>
+          <w:szCs w:val="24"/>
+        </w:rPr>
+        <w:t xml:space="preserve">. Once this is complete, configure the </w:t>
+      </w:r>
+      <w:r>
+        <w:rPr>
+          <w:i/>
+          <w:sz w:val="24"/>
+          <w:szCs w:val="24"/>
+        </w:rPr>
+        <w:t xml:space="preserve">strings.xml </w:t>
+      </w:r>
+      <w:r>
+        <w:rPr>
+          <w:sz w:val="24"/>
+          <w:szCs w:val="24"/>
+        </w:rPr>
+        <w:t xml:space="preserve">file’s </w:t>
+      </w:r>
+      <w:r>
+        <w:rPr>
+          <w:i/>
+          <w:sz w:val="24"/>
+          <w:szCs w:val="24"/>
+        </w:rPr>
+        <w:t xml:space="preserve">api_base_url </w:t>
+      </w:r>
+      <w:r>
+        <w:rPr>
+          <w:sz w:val="24"/>
+          <w:szCs w:val="24"/>
+        </w:rPr>
+        <w:t xml:space="preserve">to match the installation URL of your backend. Once this is done, recompile the project </w:t>
+      </w:r>
+      <w:r>
+        <w:rPr>
+          <w:sz w:val="24"/>
+          <w:szCs w:val="24"/>
+        </w:rPr>
+        <w:t xml:space="preserve">and you will be able to run and use the application. </w:t>
+      </w:r>
+      <w:r>
+        <w:rPr>
+          <w:sz w:val="24"/>
+          <w:szCs w:val="24"/>
+        </w:rPr>
+        <w:t>The application will run both on Android devices and emulators</w:t>
       </w:r>
       <w:r>
         <w:rPr>
@@ -954,42 +998,70 @@
           <w:sz w:val="24"/>
           <w:szCs w:val="24"/>
         </w:rPr>
-        <w:t xml:space="preserve">This is done by </w:t>
-      </w:r>
-      <w:proofErr w:type="gramStart"/>
-      <w:r>
-        <w:rPr>
-          <w:sz w:val="24"/>
-          <w:szCs w:val="24"/>
-        </w:rPr>
-        <w:t>finding  your</w:t>
-      </w:r>
-      <w:proofErr w:type="gramEnd"/>
-      <w:r>
-        <w:rPr>
-          <w:sz w:val="24"/>
-          <w:szCs w:val="24"/>
-        </w:rPr>
-        <w:t xml:space="preserve"> Android Studio </w:t>
-      </w:r>
-      <w:r>
-        <w:rPr>
-          <w:sz w:val="24"/>
-          <w:szCs w:val="24"/>
-        </w:rPr>
-        <w:t xml:space="preserve">configuration directory (on Windows, this is </w:t>
-      </w:r>
-      <w:r>
-        <w:rPr>
-          <w:i/>
-          <w:sz w:val="24"/>
-          <w:szCs w:val="24"/>
-        </w:rPr>
-        <w:t>C:/Users/&lt;Your Name&gt;/.android/</w:t>
-      </w:r>
-      <w:r>
-        <w:rPr>
-          <w:i/>
+        <w:t>– due to some known glitches within emulator packages, Google Play services may not fully work depending on what type of emulator you use. A physical</w:t>
+      </w:r>
+      <w:r>
+        <w:rPr>
+          <w:sz w:val="24"/>
+          <w:szCs w:val="24"/>
+        </w:rPr>
+        <w:t xml:space="preserve"> Android</w:t>
+      </w:r>
+      <w:r>
+        <w:rPr>
+          <w:sz w:val="24"/>
+          <w:szCs w:val="24"/>
+        </w:rPr>
+        <w:t xml:space="preserve"> phone is recommended for these features.</w:t>
+      </w:r>
+      <w:r>
+        <w:rPr>
+          <w:sz w:val="24"/>
+          <w:szCs w:val="24"/>
+        </w:rPr>
+        <w:t xml:space="preserve"> For further limitations and requirements refer to the specification document.</w:t>
+      </w:r>
+    </w:p>
+    <w:p>
+      <w:pPr>
+        <w:rPr>
+          <w:b/>
+          <w:sz w:val="28"/>
+          <w:szCs w:val="24"/>
+        </w:rPr>
+      </w:pPr>
+      <w:r>
+        <w:rPr>
+          <w:b/>
+          <w:sz w:val="28"/>
+          <w:szCs w:val="24"/>
+        </w:rPr>
+        <w:t>User Accounts</w:t>
+      </w:r>
+    </w:p>
+    <w:p>
+      <w:pPr>
+        <w:rPr>
+          <w:sz w:val="24"/>
+          <w:szCs w:val="24"/>
+        </w:rPr>
+      </w:pPr>
+      <w:r>
+        <w:rPr>
+          <w:sz w:val="24"/>
+          <w:szCs w:val="24"/>
+        </w:rPr>
+        <w:t xml:space="preserve">The following user </w:t>
+      </w:r>
+      <w:r>
+        <w:rPr>
+          <w:sz w:val="24"/>
+          <w:szCs w:val="24"/>
+        </w:rPr>
+        <w:t>account is issued as an administrator account on the backend website. This is useful for the purpose of creating users and user bank accounts for the purpose of the backend.</w:t>
+      </w:r>
+      <w:r>
+        <w:rPr>
           <w:sz w:val="24"/>
           <w:szCs w:val="24"/>
         </w:rPr>
@@ -1000,124 +1072,48 @@
           <w:sz w:val="24"/>
           <w:szCs w:val="24"/>
         </w:rPr>
-        <w:t xml:space="preserve">and on Unix based systems it is </w:t>
-      </w:r>
-      <w:r>
-        <w:rPr>
-          <w:i/>
-          <w:sz w:val="24"/>
-          <w:szCs w:val="24"/>
-        </w:rPr>
-        <w:t>~/.android/</w:t>
-      </w:r>
-      <w:r>
-        <w:rPr>
-          <w:sz w:val="24"/>
-          <w:szCs w:val="24"/>
-        </w:rPr>
-        <w:t xml:space="preserve">) and overwriting the file with the one we provide. This will allow the application to be authenticated for Google Play services. </w:t>
-      </w:r>
-    </w:p>
-    <w:p>
-      <w:pPr>
-        <w:rPr>
-          <w:sz w:val="24"/>
-          <w:szCs w:val="24"/>
-        </w:rPr>
-      </w:pPr>
-      <w:r>
-        <w:rPr>
-          <w:sz w:val="24"/>
-          <w:szCs w:val="24"/>
-        </w:rPr>
-        <w:t xml:space="preserve">Once this step is complete, you may import the project as normal, and the </w:t>
-      </w:r>
-      <w:proofErr w:type="spellStart"/>
-      <w:r>
-        <w:rPr>
-          <w:sz w:val="24"/>
-          <w:szCs w:val="24"/>
-        </w:rPr>
-        <w:t>Gradle</w:t>
-      </w:r>
-      <w:proofErr w:type="spellEnd"/>
-      <w:r>
-        <w:rPr>
-          <w:sz w:val="24"/>
-          <w:szCs w:val="24"/>
-        </w:rPr>
-        <w:t xml:space="preserve"> build system will resolve any </w:t>
-      </w:r>
-      <w:r>
-        <w:rPr>
-          <w:sz w:val="24"/>
-          <w:szCs w:val="24"/>
-        </w:rPr>
-        <w:t>dependencies and libraries needed for the project will be automatically imported</w:t>
-      </w:r>
-      <w:r>
-        <w:rPr>
-          <w:sz w:val="24"/>
-          <w:szCs w:val="24"/>
-        </w:rPr>
-        <w:t xml:space="preserve"> – it is necessary to have the latest versions of the SDK and its </w:t>
-      </w:r>
-      <w:r>
-        <w:rPr>
-          <w:sz w:val="24"/>
-          <w:szCs w:val="24"/>
-        </w:rPr>
-        <w:t>components</w:t>
-      </w:r>
-      <w:r>
-        <w:rPr>
-          <w:sz w:val="24"/>
-          <w:szCs w:val="24"/>
-        </w:rPr>
-        <w:t xml:space="preserve"> all installed as well</w:t>
-      </w:r>
-      <w:r>
-        <w:rPr>
-          <w:sz w:val="24"/>
-          <w:szCs w:val="24"/>
-        </w:rPr>
-        <w:t xml:space="preserve"> on your machine</w:t>
-      </w:r>
-      <w:r>
-        <w:rPr>
-          <w:sz w:val="24"/>
-          <w:szCs w:val="24"/>
-        </w:rPr>
-        <w:t xml:space="preserve">. Once this is complete, configure the </w:t>
-      </w:r>
-      <w:r>
-        <w:rPr>
-          <w:i/>
-          <w:sz w:val="24"/>
-          <w:szCs w:val="24"/>
-        </w:rPr>
-        <w:t xml:space="preserve">strings.xml </w:t>
-      </w:r>
-      <w:r>
-        <w:rPr>
-          <w:sz w:val="24"/>
-          <w:szCs w:val="24"/>
-        </w:rPr>
-        <w:t xml:space="preserve">file’s </w:t>
-      </w:r>
-      <w:proofErr w:type="spellStart"/>
-      <w:r>
-        <w:rPr>
-          <w:i/>
-          <w:sz w:val="24"/>
-          <w:szCs w:val="24"/>
-        </w:rPr>
-        <w:t>api_base_url</w:t>
-      </w:r>
-      <w:proofErr w:type="spellEnd"/>
-      <w:r>
-        <w:rPr>
-          <w:i/>
+        <w:t xml:space="preserve">This is done via </w:t>
+      </w:r>
+      <w:r>
+        <w:rPr>
+          <w:i/>
+          <w:sz w:val="24"/>
+          <w:szCs w:val="24"/>
+        </w:rPr>
+        <w:t xml:space="preserve">User Management </w:t>
+      </w:r>
+      <w:r>
+        <w:rPr>
+          <w:sz w:val="24"/>
+          <w:szCs w:val="24"/>
+        </w:rPr>
+        <w:t xml:space="preserve">after logging </w:t>
+      </w:r>
+      <w:r>
+        <w:rPr>
+          <w:sz w:val="24"/>
+          <w:szCs w:val="24"/>
+        </w:rPr>
+        <w:t>in.</w:t>
+      </w:r>
+    </w:p>
+    <w:p>
+      <w:pPr>
+        <w:rPr>
+          <w:sz w:val="24"/>
+          <w:szCs w:val="24"/>
+        </w:rPr>
+      </w:pPr>
+      <w:r>
+        <w:rPr>
+          <w:b/>
+          <w:sz w:val="24"/>
+          <w:szCs w:val="24"/>
+        </w:rPr>
+        <w:t xml:space="preserve">Username: </w:t>
+      </w:r>
+      <w:r>
+        <w:rPr>
           <w:sz w:val="24"/>
           <w:szCs w:val="24"/>
         </w:rPr>
@@ -1128,160 +1124,6 @@
           <w:sz w:val="24"/>
           <w:szCs w:val="24"/>
         </w:rPr>
-        <w:t xml:space="preserve">to match the installation URL of your backend. Once this is done, recompile the project </w:t>
-      </w:r>
-      <w:r>
-        <w:rPr>
-          <w:sz w:val="24"/>
-          <w:szCs w:val="24"/>
-        </w:rPr>
-        <w:t xml:space="preserve">and you will be able to run and use the application. </w:t>
-      </w:r>
-      <w:r>
-        <w:rPr>
-          <w:sz w:val="24"/>
-          <w:szCs w:val="24"/>
-        </w:rPr>
-        <w:t>The application will run both on Android devices and emulators</w:t>
-      </w:r>
-      <w:r>
-        <w:rPr>
-          <w:sz w:val="24"/>
-          <w:szCs w:val="24"/>
-        </w:rPr>
-        <w:t xml:space="preserve"> </w:t>
-      </w:r>
-      <w:r>
-        <w:rPr>
-          <w:sz w:val="24"/>
-          <w:szCs w:val="24"/>
-        </w:rPr>
-        <w:t>– due to some known glitches within emulator packages, Google Play services may not fully work depending on what type of emulator you use. A physical</w:t>
-      </w:r>
-      <w:r>
-        <w:rPr>
-          <w:sz w:val="24"/>
-          <w:szCs w:val="24"/>
-        </w:rPr>
-        <w:t xml:space="preserve"> Android</w:t>
-      </w:r>
-      <w:r>
-        <w:rPr>
-          <w:sz w:val="24"/>
-          <w:szCs w:val="24"/>
-        </w:rPr>
-        <w:t xml:space="preserve"> phone is recommended for these features.</w:t>
-      </w:r>
-      <w:r>
-        <w:rPr>
-          <w:sz w:val="24"/>
-          <w:szCs w:val="24"/>
-        </w:rPr>
-        <w:t xml:space="preserve"> For further limitations and requirements refer to the specification document.</w:t>
-      </w:r>
-    </w:p>
-    <w:p>
-      <w:pPr>
-        <w:rPr>
-          <w:b/>
-          <w:sz w:val="28"/>
-          <w:szCs w:val="24"/>
-        </w:rPr>
-      </w:pPr>
-      <w:r>
-        <w:rPr>
-          <w:b/>
-          <w:sz w:val="28"/>
-          <w:szCs w:val="24"/>
-        </w:rPr>
-        <w:t>User Accounts</w:t>
-      </w:r>
-    </w:p>
-    <w:p>
-      <w:pPr>
-        <w:rPr>
-          <w:sz w:val="24"/>
-          <w:szCs w:val="24"/>
-        </w:rPr>
-      </w:pPr>
-      <w:r>
-        <w:rPr>
-          <w:sz w:val="24"/>
-          <w:szCs w:val="24"/>
-        </w:rPr>
-        <w:t xml:space="preserve">The following user </w:t>
-      </w:r>
-      <w:r>
-        <w:rPr>
-          <w:sz w:val="24"/>
-          <w:szCs w:val="24"/>
-        </w:rPr>
-        <w:t>account is issued as an administrator account on the backend website. This is useful for the purpose of creating users and user bank accounts for the purpose of the backend.</w:t>
-      </w:r>
-      <w:r>
-        <w:rPr>
-          <w:sz w:val="24"/>
-          <w:szCs w:val="24"/>
-        </w:rPr>
-        <w:t xml:space="preserve"> </w:t>
-      </w:r>
-      <w:r>
-        <w:rPr>
-          <w:sz w:val="24"/>
-          <w:szCs w:val="24"/>
-        </w:rPr>
-        <w:t xml:space="preserve">This is done via </w:t>
-      </w:r>
-      <w:r>
-        <w:rPr>
-          <w:i/>
-          <w:sz w:val="24"/>
-          <w:szCs w:val="24"/>
-        </w:rPr>
-        <w:t xml:space="preserve">User Management </w:t>
-      </w:r>
-      <w:r>
-        <w:rPr>
-          <w:sz w:val="24"/>
-          <w:szCs w:val="24"/>
-        </w:rPr>
-        <w:t xml:space="preserve">after logging </w:t>
-      </w:r>
-      <w:r>
-        <w:rPr>
-          <w:sz w:val="24"/>
-          <w:szCs w:val="24"/>
-        </w:rPr>
-        <w:t>in.</w:t>
-      </w:r>
-    </w:p>
-    <w:p>
-      <w:pPr>
-        <w:rPr>
-          <w:sz w:val="24"/>
-          <w:szCs w:val="24"/>
-        </w:rPr>
-      </w:pPr>
-      <w:r>
-        <w:rPr>
-          <w:b/>
-          <w:sz w:val="24"/>
-          <w:szCs w:val="24"/>
-        </w:rPr>
-        <w:t xml:space="preserve">Username: </w:t>
-      </w:r>
-      <w:r>
-        <w:rPr>
-          <w:sz w:val="24"/>
-          <w:szCs w:val="24"/>
-        </w:rPr>
-        <w:t xml:space="preserve"> </w:t>
-      </w:r>
-      <w:r>
-        <w:rPr>
-          <w:sz w:val="24"/>
-          <w:szCs w:val="24"/>
-        </w:rPr>
         <w:t>admin@lloyds.com</w:t>
       </w:r>
       <w:r>
@@ -1321,8 +1163,6 @@
         </w:rPr>
         <w:t xml:space="preserve">Security Code: </w:t>
       </w:r>
-      <w:proofErr w:type="spellStart"/>
-      <w:proofErr w:type="gramStart"/>
       <w:r>
         <w:rPr>
           <w:sz w:val="24"/>
@@ -1330,8 +1170,6 @@
         </w:rPr>
         <w:t>lloyds</w:t>
       </w:r>
-      <w:proofErr w:type="spellEnd"/>
-      <w:proofErr w:type="gramEnd"/>
     </w:p>
     <w:p>
       <w:pPr>
@@ -1465,8 +1303,6 @@
         </w:rPr>
         <w:t xml:space="preserve">Security Code: </w:t>
       </w:r>
-      <w:proofErr w:type="spellStart"/>
-      <w:proofErr w:type="gramStart"/>
       <w:r>
         <w:rPr>
           <w:sz w:val="24"/>
@@ -1474,8 +1310,6 @@
         </w:rPr>
         <w:t>lloyds</w:t>
       </w:r>
-      <w:proofErr w:type="spellEnd"/>
-      <w:proofErr w:type="gramEnd"/>
     </w:p>
     <w:p>
       <w:pPr>
@@ -1521,15 +1355,21 @@
         </w:rPr>
         <w:t xml:space="preserve">Password:   </w:t>
       </w:r>
-      <w:proofErr w:type="spellStart"/>
-      <w:r>
-        <w:rPr>
-          <w:sz w:val="24"/>
-          <w:szCs w:val="24"/>
-        </w:rPr>
-        <w:t>JollyFish</w:t>
-      </w:r>
-      <w:proofErr w:type="spellEnd"/>
+      <w:r>
+        <w:rPr>
+          <w:b/>
+          <w:sz w:val="24"/>
+          <w:szCs w:val="24"/>
+        </w:rPr>
+        <w:t>1</w:t>
+      </w:r>
+      <w:r>
+        <w:rPr>
+          <w:sz w:val="24"/>
+          <w:szCs w:val="24"/>
+        </w:rPr>
+        <w:t>23456</w:t>
+      </w:r>
       <w:r>
         <w:rPr>
           <w:sz w:val="24"/>
@@ -1545,246 +1385,226 @@
         </w:rPr>
         <w:t xml:space="preserve">Security Code: </w:t>
       </w:r>
-      <w:proofErr w:type="spellStart"/>
-      <w:r>
-        <w:rPr>
-          <w:sz w:val="24"/>
-          <w:szCs w:val="24"/>
-        </w:rPr>
-        <w:t>conester</w:t>
-      </w:r>
-      <w:proofErr w:type="spellEnd"/>
-    </w:p>
-    <w:p>
-      <w:pPr>
-        <w:rPr>
-          <w:sz w:val="24"/>
-          <w:szCs w:val="24"/>
-        </w:rPr>
-      </w:pPr>
-      <w:r>
-        <w:rPr>
-          <w:b/>
-          <w:sz w:val="24"/>
-          <w:szCs w:val="24"/>
-        </w:rPr>
-        <w:t>Username</w:t>
-      </w:r>
-      <w:r>
-        <w:rPr>
-          <w:b/>
-          <w:sz w:val="24"/>
-          <w:szCs w:val="24"/>
-        </w:rPr>
-        <w:t xml:space="preserve">: </w:t>
-      </w:r>
-      <w:r>
-        <w:rPr>
-          <w:sz w:val="24"/>
-          <w:szCs w:val="24"/>
-        </w:rPr>
-        <w:t xml:space="preserve"> joshwhale@yahoo.co.uk</w:t>
-      </w:r>
-      <w:r>
-        <w:rPr>
-          <w:sz w:val="24"/>
-          <w:szCs w:val="24"/>
-        </w:rPr>
-        <w:br/>
-      </w:r>
-      <w:r>
-        <w:rPr>
-          <w:b/>
-          <w:sz w:val="24"/>
-          <w:szCs w:val="24"/>
-        </w:rPr>
-        <w:t xml:space="preserve">Password:   </w:t>
-      </w:r>
-      <w:r>
-        <w:rPr>
-          <w:sz w:val="24"/>
-          <w:szCs w:val="24"/>
-        </w:rPr>
-        <w:t>Whaler54</w:t>
-      </w:r>
-      <w:r>
-        <w:rPr>
-          <w:sz w:val="24"/>
-          <w:szCs w:val="24"/>
-        </w:rPr>
-        <w:br/>
-      </w:r>
-      <w:r>
-        <w:rPr>
-          <w:b/>
-          <w:sz w:val="24"/>
-          <w:szCs w:val="24"/>
-        </w:rPr>
-        <w:t xml:space="preserve">Security Code: </w:t>
-      </w:r>
-      <w:proofErr w:type="spellStart"/>
-      <w:r>
-        <w:rPr>
-          <w:sz w:val="24"/>
-          <w:szCs w:val="24"/>
-        </w:rPr>
-        <w:t>ilovewhales</w:t>
-      </w:r>
-      <w:proofErr w:type="spellEnd"/>
-    </w:p>
-    <w:p>
-      <w:pPr>
-        <w:rPr>
-          <w:sz w:val="24"/>
-          <w:szCs w:val="24"/>
-        </w:rPr>
-      </w:pPr>
-      <w:r>
-        <w:rPr>
-          <w:b/>
-          <w:sz w:val="24"/>
-          <w:szCs w:val="24"/>
-        </w:rPr>
-        <w:t>Username</w:t>
-      </w:r>
-      <w:r>
-        <w:rPr>
-          <w:b/>
-          <w:sz w:val="24"/>
-          <w:szCs w:val="24"/>
-        </w:rPr>
-        <w:t xml:space="preserve">: </w:t>
-      </w:r>
-      <w:r>
-        <w:rPr>
-          <w:sz w:val="24"/>
-          <w:szCs w:val="24"/>
-        </w:rPr>
-        <w:t xml:space="preserve"> </w:t>
-      </w:r>
-      <w:r>
-        <w:rPr>
-          <w:sz w:val="24"/>
-          <w:szCs w:val="24"/>
-        </w:rPr>
-        <w:t>y.bolatov@newcastle.ac.uk</w:t>
-      </w:r>
-      <w:r>
-        <w:rPr>
-          <w:sz w:val="24"/>
-          <w:szCs w:val="24"/>
-        </w:rPr>
-        <w:br/>
-      </w:r>
-      <w:r>
-        <w:rPr>
-          <w:b/>
-          <w:sz w:val="24"/>
-          <w:szCs w:val="24"/>
-        </w:rPr>
-        <w:t xml:space="preserve">Password:   </w:t>
-      </w:r>
-      <w:r>
-        <w:rPr>
-          <w:sz w:val="24"/>
-          <w:szCs w:val="24"/>
-        </w:rPr>
-        <w:t>volatob9</w:t>
-      </w:r>
-      <w:r>
-        <w:rPr>
-          <w:sz w:val="24"/>
-          <w:szCs w:val="24"/>
-        </w:rPr>
-        <w:br/>
-      </w:r>
-      <w:r>
-        <w:rPr>
-          <w:b/>
-          <w:sz w:val="24"/>
-          <w:szCs w:val="24"/>
-        </w:rPr>
-        <w:t xml:space="preserve">Security Code: </w:t>
-      </w:r>
-      <w:r>
-        <w:rPr>
-          <w:sz w:val="24"/>
-          <w:szCs w:val="24"/>
-        </w:rPr>
-        <w:t>penguins</w:t>
-      </w:r>
-    </w:p>
-    <w:p>
-      <w:pPr>
-        <w:rPr>
-          <w:sz w:val="24"/>
-          <w:szCs w:val="24"/>
-        </w:rPr>
-      </w:pPr>
-    </w:p>
-    <w:p>
-      <w:pPr>
-        <w:rPr>
-          <w:sz w:val="24"/>
-          <w:szCs w:val="24"/>
-        </w:rPr>
-      </w:pPr>
-    </w:p>
-    <w:p>
-      <w:pPr>
-        <w:rPr>
-          <w:sz w:val="24"/>
-          <w:szCs w:val="24"/>
-        </w:rPr>
-      </w:pPr>
-      <w:r>
-        <w:rPr>
-          <w:sz w:val="24"/>
-          <w:szCs w:val="24"/>
-        </w:rPr>
-        <w:t xml:space="preserve">The following user account is to be used for your Google Play services account. This is a limitation of Google services, as they require only validated tester accounts to be able to use Google Play features before an application is published to the application store. </w:t>
-      </w:r>
-      <w:r>
-        <w:rPr>
-          <w:sz w:val="24"/>
-          <w:szCs w:val="24"/>
-        </w:rPr>
-        <w:t xml:space="preserve">This account is also required in the Google+ sign-in feature on the website’s </w:t>
-      </w:r>
-      <w:proofErr w:type="spellStart"/>
-      <w:r>
-        <w:rPr>
-          <w:sz w:val="24"/>
-          <w:szCs w:val="24"/>
-        </w:rPr>
-        <w:t>leaderboard</w:t>
-      </w:r>
-      <w:proofErr w:type="spellEnd"/>
-      <w:r>
-        <w:rPr>
-          <w:sz w:val="24"/>
-          <w:szCs w:val="24"/>
-        </w:rPr>
-        <w:t xml:space="preserve"> and achievements pages for similar reasons.</w:t>
-      </w:r>
-    </w:p>
-    <w:p>
-      <w:pPr>
-        <w:rPr>
-          <w:sz w:val="24"/>
-          <w:szCs w:val="24"/>
-        </w:rPr>
-      </w:pPr>
-      <w:r>
-        <w:rPr>
-          <w:b/>
-          <w:sz w:val="24"/>
-          <w:szCs w:val="24"/>
-        </w:rPr>
-        <w:t xml:space="preserve">Username: </w:t>
+      <w:r>
+        <w:rPr>
+          <w:sz w:val="24"/>
+          <w:szCs w:val="24"/>
+        </w:rPr>
+        <w:t>abcdef</w:t>
       </w:r>
       <w:bookmarkStart w:id="0" w:name="_GoBack"/>
       <w:bookmarkEnd w:id="0"/>
+    </w:p>
+    <w:p>
+      <w:pPr>
+        <w:rPr>
+          <w:sz w:val="24"/>
+          <w:szCs w:val="24"/>
+        </w:rPr>
+      </w:pPr>
+      <w:r>
+        <w:rPr>
+          <w:b/>
+          <w:sz w:val="24"/>
+          <w:szCs w:val="24"/>
+        </w:rPr>
+        <w:t>Username</w:t>
+      </w:r>
+      <w:r>
+        <w:rPr>
+          <w:b/>
+          <w:sz w:val="24"/>
+          <w:szCs w:val="24"/>
+        </w:rPr>
+        <w:t xml:space="preserve">: </w:t>
+      </w:r>
+      <w:r>
+        <w:rPr>
+          <w:sz w:val="24"/>
+          <w:szCs w:val="24"/>
+        </w:rPr>
+        <w:t xml:space="preserve"> joshwhale@yahoo.co.uk</w:t>
+      </w:r>
+      <w:r>
+        <w:rPr>
+          <w:sz w:val="24"/>
+          <w:szCs w:val="24"/>
+        </w:rPr>
+        <w:br/>
+      </w:r>
+      <w:r>
+        <w:rPr>
+          <w:b/>
+          <w:sz w:val="24"/>
+          <w:szCs w:val="24"/>
+        </w:rPr>
+        <w:t xml:space="preserve">Password:   </w:t>
+      </w:r>
+      <w:r>
+        <w:rPr>
+          <w:sz w:val="24"/>
+          <w:szCs w:val="24"/>
+        </w:rPr>
+        <w:t>Whaler54</w:t>
+      </w:r>
+      <w:r>
+        <w:rPr>
+          <w:sz w:val="24"/>
+          <w:szCs w:val="24"/>
+        </w:rPr>
+        <w:br/>
+      </w:r>
+      <w:r>
+        <w:rPr>
+          <w:b/>
+          <w:sz w:val="24"/>
+          <w:szCs w:val="24"/>
+        </w:rPr>
+        <w:t xml:space="preserve">Security Code: </w:t>
+      </w:r>
+      <w:r>
+        <w:rPr>
+          <w:sz w:val="24"/>
+          <w:szCs w:val="24"/>
+        </w:rPr>
+        <w:t>ilovewhales</w:t>
+      </w:r>
+    </w:p>
+    <w:p>
+      <w:pPr>
+        <w:rPr>
+          <w:sz w:val="24"/>
+          <w:szCs w:val="24"/>
+        </w:rPr>
+      </w:pPr>
+      <w:r>
+        <w:rPr>
+          <w:b/>
+          <w:sz w:val="24"/>
+          <w:szCs w:val="24"/>
+        </w:rPr>
+        <w:t>Username</w:t>
+      </w:r>
+      <w:r>
+        <w:rPr>
+          <w:b/>
+          <w:sz w:val="24"/>
+          <w:szCs w:val="24"/>
+        </w:rPr>
+        <w:t xml:space="preserve">: </w:t>
+      </w:r>
+      <w:r>
+        <w:rPr>
+          <w:sz w:val="24"/>
+          <w:szCs w:val="24"/>
+        </w:rPr>
+        <w:t xml:space="preserve"> </w:t>
+      </w:r>
+      <w:r>
+        <w:rPr>
+          <w:sz w:val="24"/>
+          <w:szCs w:val="24"/>
+        </w:rPr>
+        <w:t>y.bolatov@newcastle.ac.uk</w:t>
+      </w:r>
+      <w:r>
+        <w:rPr>
+          <w:sz w:val="24"/>
+          <w:szCs w:val="24"/>
+        </w:rPr>
+        <w:br/>
+      </w:r>
+      <w:r>
+        <w:rPr>
+          <w:b/>
+          <w:sz w:val="24"/>
+          <w:szCs w:val="24"/>
+        </w:rPr>
+        <w:t xml:space="preserve">Password:   </w:t>
+      </w:r>
+      <w:r>
+        <w:rPr>
+          <w:sz w:val="24"/>
+          <w:szCs w:val="24"/>
+        </w:rPr>
+        <w:t>volatob9</w:t>
+      </w:r>
+      <w:r>
+        <w:rPr>
+          <w:sz w:val="24"/>
+          <w:szCs w:val="24"/>
+        </w:rPr>
+        <w:br/>
+      </w:r>
+      <w:r>
+        <w:rPr>
+          <w:b/>
+          <w:sz w:val="24"/>
+          <w:szCs w:val="24"/>
+        </w:rPr>
+        <w:t xml:space="preserve">Security Code: </w:t>
+      </w:r>
+      <w:r>
+        <w:rPr>
+          <w:sz w:val="24"/>
+          <w:szCs w:val="24"/>
+        </w:rPr>
+        <w:t>penguins</w:t>
+      </w:r>
+    </w:p>
+    <w:p>
+      <w:pPr>
+        <w:rPr>
+          <w:sz w:val="24"/>
+          <w:szCs w:val="24"/>
+        </w:rPr>
+      </w:pPr>
+    </w:p>
+    <w:p>
+      <w:pPr>
+        <w:rPr>
+          <w:sz w:val="24"/>
+          <w:szCs w:val="24"/>
+        </w:rPr>
+      </w:pPr>
+    </w:p>
+    <w:p>
+      <w:pPr>
+        <w:rPr>
+          <w:sz w:val="24"/>
+          <w:szCs w:val="24"/>
+        </w:rPr>
+      </w:pPr>
+      <w:r>
+        <w:rPr>
+          <w:sz w:val="24"/>
+          <w:szCs w:val="24"/>
+        </w:rPr>
+        <w:t xml:space="preserve">The following user account is to be used for your Google Play services account. This is a limitation of Google services, as they require only validated tester accounts to be able to use Google Play features before an application is published to the application store. </w:t>
+      </w:r>
+      <w:r>
+        <w:rPr>
+          <w:sz w:val="24"/>
+          <w:szCs w:val="24"/>
+        </w:rPr>
+        <w:t>This account is also required in the Google+ sign-in feature on the website’s leaderboard and achievements pages for similar reasons.</w:t>
+      </w:r>
+    </w:p>
+    <w:p>
+      <w:pPr>
+        <w:rPr>
+          <w:sz w:val="24"/>
+          <w:szCs w:val="24"/>
+        </w:rPr>
+      </w:pPr>
+      <w:r>
+        <w:rPr>
+          <w:b/>
+          <w:sz w:val="24"/>
+          <w:szCs w:val="24"/>
+        </w:rPr>
+        <w:t xml:space="preserve">Username: </w:t>
+      </w:r>
       <w:r>
         <w:rPr>
           <w:sz w:val="24"/>
@@ -1876,39 +1696,20 @@
         </w:rPr>
         <w:t xml:space="preserve">[1] </w:t>
       </w:r>
-      <w:proofErr w:type="spellStart"/>
-      <w:r>
-        <w:rPr>
-          <w:sz w:val="24"/>
-          <w:szCs w:val="24"/>
-        </w:rPr>
-        <w:t>Ngrok</w:t>
-      </w:r>
-      <w:proofErr w:type="spellEnd"/>
-      <w:r>
-        <w:rPr>
-          <w:sz w:val="24"/>
-          <w:szCs w:val="24"/>
-        </w:rPr>
-        <w:t xml:space="preserve"> (2015) </w:t>
-      </w:r>
-      <w:proofErr w:type="spellStart"/>
-      <w:r>
-        <w:rPr>
-          <w:i/>
-          <w:sz w:val="24"/>
-          <w:szCs w:val="24"/>
-        </w:rPr>
-        <w:t>Ngrok</w:t>
-      </w:r>
-      <w:proofErr w:type="spellEnd"/>
-      <w:r>
-        <w:rPr>
-          <w:i/>
-          <w:sz w:val="24"/>
-          <w:szCs w:val="24"/>
-        </w:rPr>
-        <w:t>: Introspected tunnels to localhost.</w:t>
+      <w:r>
+        <w:rPr>
+          <w:sz w:val="24"/>
+          <w:szCs w:val="24"/>
+        </w:rPr>
+        <w:t xml:space="preserve">Ngrok (2015) </w:t>
+      </w:r>
+      <w:r>
+        <w:rPr>
+          <w:i/>
+          <w:sz w:val="24"/>
+          <w:szCs w:val="24"/>
+        </w:rPr>
+        <w:t>Ngrok: Introspected tunnels to localhost.</w:t>
       </w:r>
       <w:r>
         <w:rPr>

</xml_diff>